<commit_message>
Changed default name on "web app", ie. WAR file, thus URI.
Former-commit-id: 1bcc4f2b7c100756829b1ca2875414cc1e4c3763
</commit_message>
<xml_diff>
--- a/docs/SAD Tjänst för Ersättningsunderlag.docx
+++ b/docs/SAD Tjänst för Ersättningsunderlag.docx
@@ -10414,25 +10414,25 @@
       <w:pPr>
         <w:pStyle w:val="Rubrik1"/>
       </w:pPr>
-      <w:bookmarkStart w:id="55" w:name="_Toc181237280"/>
-      <w:bookmarkStart w:id="56" w:name="_Toc238640237"/>
+      <w:bookmarkStart w:id="55" w:name="_Toc238640237"/>
+      <w:bookmarkStart w:id="56" w:name="_Toc181237280"/>
       <w:r>
         <w:t>Följsamhet till T-boken</w:t>
       </w:r>
+      <w:bookmarkEnd w:id="55"/>
+    </w:p>
+    <w:p>
+      <w:pPr>
+        <w:pStyle w:val="Rubrik2"/>
+      </w:pPr>
+      <w:bookmarkStart w:id="57" w:name="_Toc238640238"/>
+      <w:r>
+        <w:t>Följsamhet mot T</w:t>
+      </w:r>
+      <w:r>
+        <w:t>-bokens styrande principer</w:t>
+      </w:r>
       <w:bookmarkEnd w:id="56"/>
-    </w:p>
-    <w:p>
-      <w:pPr>
-        <w:pStyle w:val="Rubrik2"/>
-      </w:pPr>
-      <w:bookmarkStart w:id="57" w:name="_Toc238640238"/>
-      <w:r>
-        <w:t>Följsamhet mot T</w:t>
-      </w:r>
-      <w:r>
-        <w:t>-bokens styrande principer</w:t>
-      </w:r>
-      <w:bookmarkEnd w:id="55"/>
       <w:bookmarkEnd w:id="57"/>
     </w:p>
     <w:p>
@@ -10890,16 +10890,6 @@
             </w:r>
             <w:r>
               <w:t>access med en särskild identitet som också används som referens i felsituationer. Dessutom loggas alltid tjänstekonsumentens HSA ID, dvs. innehållet i RIV-TA http header ”</w:t>
-            </w:r>
-            <w:r>
-              <w:rPr>
-                <w:rFonts w:ascii="Monaco" w:hAnsi="Monaco" w:cs="Monaco"/>
-                <w:color w:val="2A00FF"/>
-                <w:sz w:val="22"/>
-                <w:highlight w:val="blue"/>
-                <w:lang w:eastAsia="sv-SE"/>
-              </w:rPr>
-              <w:t xml:space="preserve"> </w:t>
             </w:r>
             <w:r>
               <w:t>x-rivta-original-serviceconsumer-hsaid</w:t>
@@ -11560,10 +11550,25 @@
           </w:tcPr>
           <w:p>
             <w:r>
-              <w:t xml:space="preserve">Ej tillämplig med </w:t>
-            </w:r>
-            <w:r>
-              <w:t>nuvarande användingsfall.</w:t>
+              <w:t>Ej tillämplig</w:t>
+            </w:r>
+            <w:r>
+              <w:t>t</w:t>
+            </w:r>
+            <w:r>
+              <w:t xml:space="preserve"> med </w:t>
+            </w:r>
+            <w:r>
+              <w:t>nuvarande använd</w:t>
+            </w:r>
+            <w:r>
+              <w:t>n</w:t>
+            </w:r>
+            <w:r>
+              <w:t>in</w:t>
+            </w:r>
+            <w:r>
+              <w:t>gsfall.</w:t>
             </w:r>
           </w:p>
         </w:tc>
@@ -11595,13 +11600,25 @@
           </w:tcPr>
           <w:p>
             <w:r>
-              <w:t xml:space="preserve">Kodservern anpassas till RIV-TA, men regionalt och </w:t>
-            </w:r>
-            <w:r>
-              <w:t xml:space="preserve">inte </w:t>
-            </w:r>
-            <w:r>
-              <w:t>nationellt.</w:t>
+              <w:t xml:space="preserve">Kodservern </w:t>
+            </w:r>
+            <w:r>
+              <w:t xml:space="preserve">innehåller enbart SLL information som </w:t>
+            </w:r>
+            <w:r>
+              <w:t xml:space="preserve">anpassas till RIV-TA, och </w:t>
+            </w:r>
+            <w:r>
+              <w:t xml:space="preserve">under </w:t>
+            </w:r>
+            <w:r>
+              <w:t>denna fas handlar det endast</w:t>
+            </w:r>
+            <w:r>
+              <w:t xml:space="preserve"> om</w:t>
+            </w:r>
+            <w:r>
+              <w:t xml:space="preserve"> SLL regionala tjänstekontrakt.</w:t>
             </w:r>
           </w:p>
         </w:tc>
@@ -11877,7 +11894,7 @@
               <w:t>”</w:t>
             </w:r>
             <w:r>
-              <w:t>Apache 2.0</w:t>
+              <w:t>GNU Lesser General Public License</w:t>
             </w:r>
             <w:r>
               <w:t>” licensen.</w:t>
@@ -11904,7 +11921,10 @@
               <w:t>paketeras</w:t>
             </w:r>
             <w:r>
-              <w:t xml:space="preserve"> som WAR och mule applikationer.</w:t>
+              <w:t xml:space="preserve"> som WAR och M</w:t>
+            </w:r>
+            <w:r>
+              <w:t>ule applikationer.</w:t>
             </w:r>
           </w:p>
         </w:tc>
@@ -11946,7 +11966,13 @@
               <w:t>Java JDBC för kommunikation med databas</w:t>
             </w:r>
             <w:r>
-              <w:t xml:space="preserve"> eller FTP för kommunikation med kodserver</w:t>
+              <w:t xml:space="preserve"> </w:t>
+            </w:r>
+            <w:r>
+              <w:t>och</w:t>
+            </w:r>
+            <w:r>
+              <w:t xml:space="preserve"> FTP för kommunikation med kodserver</w:t>
             </w:r>
             <w:r>
               <w:t>.</w:t>
@@ -12504,13 +12530,94 @@
           <w:p>
             <w:r>
               <w:lastRenderedPageBreak/>
-              <w:t>Den regionala tjänsteplattformen (SLL RTjP) förmedlar all kommunikation mellan parter.</w:t>
+              <w:t xml:space="preserve">Den regionala tjänsteplattformen (SLL RTjP) förmedlar all </w:t>
+            </w:r>
+            <w:r>
+              <w:t xml:space="preserve">RIV-TA baserad </w:t>
+            </w:r>
+            <w:r>
+              <w:t xml:space="preserve">kommunikation mellan </w:t>
+            </w:r>
+            <w:r>
+              <w:t>de olika aktörerna</w:t>
+            </w:r>
+            <w:r>
+              <w:t>.</w:t>
             </w:r>
           </w:p>
           <w:p/>
           <w:p>
             <w:r>
-              <w:t>Dvs. det krävs certifikat med ömsesidig autentisering, brandväggsöppningar för såväl tjänstekonsument som tjänsteproducent och samverkan etablerad i tjänsteaddresseirngskatalogen.</w:t>
+              <w:t xml:space="preserve">Med andra ord </w:t>
+            </w:r>
+            <w:r>
+              <w:t>krävs certifik</w:t>
+            </w:r>
+            <w:r>
+              <w:t xml:space="preserve">at </w:t>
+            </w:r>
+            <w:r>
+              <w:t xml:space="preserve">och </w:t>
+            </w:r>
+            <w:r>
+              <w:t xml:space="preserve">ömsesidig autentisering </w:t>
+            </w:r>
+            <w:r>
+              <w:t xml:space="preserve">för såväl tjänstekonsument som tjänsteproducent och </w:t>
+            </w:r>
+            <w:r>
+              <w:t xml:space="preserve">dessutom måste </w:t>
+            </w:r>
+            <w:r>
+              <w:t>behörighet</w:t>
+            </w:r>
+            <w:r>
+              <w:t xml:space="preserve"> </w:t>
+            </w:r>
+            <w:r>
+              <w:t xml:space="preserve">att samverka </w:t>
+            </w:r>
+            <w:r>
+              <w:t xml:space="preserve">vara </w:t>
+            </w:r>
+            <w:r>
+              <w:t xml:space="preserve">registrerad </w:t>
+            </w:r>
+            <w:r>
+              <w:t>i tjänsteadressering</w:t>
+            </w:r>
+            <w:r>
+              <w:t>skatalogen.</w:t>
+            </w:r>
+            <w:r>
+              <w:t xml:space="preserve"> Vidare </w:t>
+            </w:r>
+            <w:r>
+              <w:t xml:space="preserve">för åtkomst </w:t>
+            </w:r>
+            <w:r>
+              <w:t xml:space="preserve">krävs </w:t>
+            </w:r>
+            <w:r>
+              <w:t xml:space="preserve">även brandväggsöppningar </w:t>
+            </w:r>
+            <w:r>
+              <w:t xml:space="preserve">för </w:t>
+            </w:r>
+            <w:r>
+              <w:t xml:space="preserve">såväl </w:t>
+            </w:r>
+            <w:r>
+              <w:t xml:space="preserve">inkommande och </w:t>
+            </w:r>
+            <w:r>
+              <w:t xml:space="preserve">som </w:t>
+            </w:r>
+            <w:r>
+              <w:t>utgående trafik</w:t>
+            </w:r>
+            <w:r>
+              <w:t>.</w:t>
             </w:r>
           </w:p>
         </w:tc>
@@ -12929,45 +13036,132 @@
       <w:bookmarkEnd w:id="86"/>
       <w:bookmarkEnd w:id="87"/>
     </w:p>
-    <w:p>
-      <w:r>
-        <w:rPr>
-          <w:rStyle w:val="Starkbetoning1"/>
-          <w:sz w:val="22"/>
-        </w:rPr>
-        <w:t>Beskriv hur dessa aktörer är tänkta att interagera med aktuellt system. Det skall finnas en rubrik för varje aktör som finns med i översiktsbilden</w:t>
-      </w:r>
-      <w:r>
-        <w:rPr>
-          <w:rStyle w:val="Starkbetoning1"/>
-          <w:sz w:val="22"/>
-        </w:rPr>
-        <w:t xml:space="preserve">. </w:t>
-      </w:r>
-    </w:p>
+    <w:p/>
+    <w:p>
+      <w:r>
+        <w:t>Huvudaktörerna är:</w:t>
+      </w:r>
+    </w:p>
+    <w:p/>
+    <w:p>
+      <w:pPr>
+        <w:pStyle w:val="Liststycke"/>
+        <w:numPr>
+          <w:ilvl w:val="0"/>
+          <w:numId w:val="13"/>
+        </w:numPr>
+      </w:pPr>
+      <w:r>
+        <w:t>Vårdpersonal som beställer och kvitterar språktolktjänster</w:t>
+      </w:r>
+    </w:p>
+    <w:p>
+      <w:pPr>
+        <w:pStyle w:val="Liststycke"/>
+        <w:numPr>
+          <w:ilvl w:val="0"/>
+          <w:numId w:val="13"/>
+        </w:numPr>
+      </w:pPr>
+      <w:r>
+        <w:t xml:space="preserve">HSF </w:t>
+      </w:r>
+      <w:r>
+        <w:t>ekonomi</w:t>
+      </w:r>
+      <w:r>
+        <w:t xml:space="preserve">personal som godkänner </w:t>
+      </w:r>
+      <w:r>
+        <w:t>fakturor</w:t>
+      </w:r>
+    </w:p>
+    <w:p>
+      <w:pPr>
+        <w:pStyle w:val="Liststycke"/>
+        <w:numPr>
+          <w:ilvl w:val="0"/>
+          <w:numId w:val="13"/>
+        </w:numPr>
+      </w:pPr>
+      <w:r>
+        <w:t xml:space="preserve">Representanter för tolkförmedlingar som </w:t>
+      </w:r>
+      <w:r>
+        <w:t xml:space="preserve">levererar tolktjänster, </w:t>
+      </w:r>
+      <w:r>
+        <w:t>skapar ersättningsunderlag</w:t>
+      </w:r>
+      <w:r>
+        <w:t xml:space="preserve"> och fakturerar mot dessa</w:t>
+      </w:r>
+    </w:p>
+    <w:p>
+      <w:pPr>
+        <w:pStyle w:val="Liststycke"/>
+        <w:numPr>
+          <w:ilvl w:val="0"/>
+          <w:numId w:val="13"/>
+        </w:numPr>
+      </w:pPr>
+      <w:r>
+        <w:t xml:space="preserve">Representanter för </w:t>
+      </w:r>
+      <w:r>
+        <w:t>s</w:t>
+      </w:r>
+      <w:bookmarkStart w:id="88" w:name="_GoBack"/>
+      <w:bookmarkEnd w:id="88"/>
+      <w:r>
+        <w:t>ystemf</w:t>
+      </w:r>
+      <w:r>
+        <w:t xml:space="preserve">örvaltning som </w:t>
+      </w:r>
+      <w:r>
+        <w:t>uppdaterar prislistor och implementerar ramavtal</w:t>
+      </w:r>
+    </w:p>
+    <w:p/>
     <w:p>
       <w:pPr>
         <w:pStyle w:val="Rubrik3"/>
       </w:pPr>
-      <w:bookmarkStart w:id="88" w:name="_Toc181237297"/>
-      <w:bookmarkStart w:id="89" w:name="_Toc238640247"/>
-      <w:r>
-        <w:t>Aktör 1</w:t>
-      </w:r>
-      <w:bookmarkEnd w:id="88"/>
-      <w:bookmarkEnd w:id="89"/>
+      <w:r>
+        <w:t>Vårdpe</w:t>
+      </w:r>
+      <w:r>
+        <w:t>r</w:t>
+      </w:r>
+      <w:r>
+        <w:t>sonal</w:t>
+      </w:r>
     </w:p>
     <w:p>
       <w:pPr>
         <w:pStyle w:val="Rubrik3"/>
       </w:pPr>
-      <w:bookmarkStart w:id="90" w:name="_Toc181237298"/>
-      <w:bookmarkStart w:id="91" w:name="_Toc238640248"/>
-      <w:r>
-        <w:t>Aktör 2</w:t>
-      </w:r>
-      <w:bookmarkEnd w:id="90"/>
-      <w:bookmarkEnd w:id="91"/>
+      <w:r>
+        <w:t xml:space="preserve">HSF </w:t>
+      </w:r>
+      <w:r>
+        <w:t>ekonomi</w:t>
+      </w:r>
+      <w:r>
+        <w:t>personal</w:t>
+      </w:r>
+    </w:p>
+    <w:p>
+      <w:pPr>
+        <w:pStyle w:val="Rubrik3"/>
+      </w:pPr>
+      <w:r>
+        <w:t>Representanter för t</w:t>
+      </w:r>
+      <w:r>
+        <w:t>olkförmedlingar</w:t>
+      </w:r>
     </w:p>
     <w:p>
       <w:pPr>
@@ -12981,8 +13175,8 @@
           <w:color w:val="auto"/>
         </w:rPr>
       </w:pPr>
-      <w:bookmarkStart w:id="92" w:name="_Toc181237299"/>
-      <w:bookmarkStart w:id="93" w:name="_Toc238640249"/>
+      <w:bookmarkStart w:id="89" w:name="_Toc181237299"/>
+      <w:bookmarkStart w:id="90" w:name="_Toc238640249"/>
       <w:r>
         <w:rPr>
           <w:rStyle w:val="Starkbetoning1"/>
@@ -12993,7 +13187,7 @@
         </w:rPr>
         <w:t>Logisk realisering</w:t>
       </w:r>
-      <w:bookmarkEnd w:id="92"/>
+      <w:bookmarkEnd w:id="89"/>
       <w:r>
         <w:rPr>
           <w:rStyle w:val="Starkbetoning1"/>
@@ -13004,7 +13198,7 @@
         </w:rPr>
         <w:t xml:space="preserve"> användningsfall</w:t>
       </w:r>
-      <w:bookmarkEnd w:id="93"/>
+      <w:bookmarkEnd w:id="90"/>
     </w:p>
     <w:p>
       <w:r>
@@ -13022,7 +13216,7 @@
       <w:r>
         <w:br w:type="page"/>
       </w:r>
-      <w:bookmarkStart w:id="94" w:name="_Toc181237300"/>
+      <w:bookmarkStart w:id="91" w:name="_Toc181237300"/>
       <w:r>
         <w:lastRenderedPageBreak/>
         <w:t xml:space="preserve">AF1  - </w:t>
@@ -13041,7 +13235,7 @@
       <w:r>
         <w:t>Textuell beskrivning</w:t>
       </w:r>
-      <w:bookmarkEnd w:id="94"/>
+      <w:bookmarkEnd w:id="91"/>
     </w:p>
     <w:p>
       <w:pPr>
@@ -13199,7 +13393,7 @@
           <w:lang w:val="sv-SE"/>
         </w:rPr>
       </w:pPr>
-      <w:bookmarkStart w:id="95" w:name="_Toc238639045"/>
+      <w:bookmarkStart w:id="92" w:name="_Toc238639045"/>
       <w:r>
         <w:t xml:space="preserve">Figure </w:t>
       </w:r>
@@ -13240,7 +13434,7 @@
         </w:rPr>
         <w:t>visning av vårdjämförelseinformation exempel</w:t>
       </w:r>
-      <w:bookmarkEnd w:id="95"/>
+      <w:bookmarkEnd w:id="92"/>
     </w:p>
     <w:p>
       <w:pPr>
@@ -13287,7 +13481,7 @@
         </w:rPr>
         <w:br w:type="page"/>
       </w:r>
-      <w:bookmarkStart w:id="96" w:name="_Toc238640250"/>
+      <w:bookmarkStart w:id="93" w:name="_Toc238640250"/>
       <w:r>
         <w:rPr>
           <w:rStyle w:val="Starkbetoning1"/>
@@ -13312,7 +13506,7 @@
         <w:t>cke-funktionella krav</w:t>
       </w:r>
       <w:bookmarkEnd w:id="81"/>
-      <w:bookmarkEnd w:id="96"/>
+      <w:bookmarkEnd w:id="93"/>
     </w:p>
     <w:p>
       <w:pPr>
@@ -13368,25 +13562,25 @@
       <w:pPr>
         <w:pStyle w:val="Rubrik2"/>
       </w:pPr>
-      <w:bookmarkStart w:id="97" w:name="_Toc181237302"/>
-      <w:bookmarkStart w:id="98" w:name="_Toc238640251"/>
+      <w:bookmarkStart w:id="94" w:name="_Toc181237302"/>
+      <w:bookmarkStart w:id="95" w:name="_Toc238640251"/>
       <w:r>
         <w:t>Icke-funktionella krav från verksamheten</w:t>
       </w:r>
+      <w:bookmarkEnd w:id="94"/>
+      <w:bookmarkEnd w:id="95"/>
+    </w:p>
+    <w:p>
+      <w:pPr>
+        <w:pStyle w:val="Rubrik3"/>
+      </w:pPr>
+      <w:bookmarkStart w:id="96" w:name="_Toc181237303"/>
+      <w:bookmarkStart w:id="97" w:name="_Toc238640252"/>
+      <w:r>
+        <w:t>Svarstider</w:t>
+      </w:r>
+      <w:bookmarkEnd w:id="96"/>
       <w:bookmarkEnd w:id="97"/>
-      <w:bookmarkEnd w:id="98"/>
-    </w:p>
-    <w:p>
-      <w:pPr>
-        <w:pStyle w:val="Rubrik3"/>
-      </w:pPr>
-      <w:bookmarkStart w:id="99" w:name="_Toc181237303"/>
-      <w:bookmarkStart w:id="100" w:name="_Toc238640252"/>
-      <w:r>
-        <w:t>Svarstider</w:t>
-      </w:r>
-      <w:bookmarkEnd w:id="99"/>
-      <w:bookmarkEnd w:id="100"/>
     </w:p>
     <w:p>
       <w:pPr>
@@ -13406,13 +13600,13 @@
       <w:pPr>
         <w:pStyle w:val="Rubrik3"/>
       </w:pPr>
-      <w:bookmarkStart w:id="101" w:name="_Toc181237304"/>
-      <w:bookmarkStart w:id="102" w:name="_Toc238640253"/>
+      <w:bookmarkStart w:id="98" w:name="_Toc181237304"/>
+      <w:bookmarkStart w:id="99" w:name="_Toc238640253"/>
       <w:r>
         <w:t>Tillgänglighet</w:t>
       </w:r>
-      <w:bookmarkEnd w:id="101"/>
-      <w:bookmarkEnd w:id="102"/>
+      <w:bookmarkEnd w:id="98"/>
+      <w:bookmarkEnd w:id="99"/>
       <w:r>
         <w:t xml:space="preserve"> </w:t>
       </w:r>
@@ -13442,39 +13636,39 @@
       <w:pPr>
         <w:pStyle w:val="Rubrik2"/>
       </w:pPr>
-      <w:bookmarkStart w:id="103" w:name="_Toc181237305"/>
-      <w:bookmarkStart w:id="104" w:name="_Toc238640254"/>
+      <w:bookmarkStart w:id="100" w:name="_Toc181237305"/>
+      <w:bookmarkStart w:id="101" w:name="_Toc238640254"/>
       <w:r>
         <w:t>Icke-funktionella krav från Systemägaren/Förvaltaren</w:t>
+      </w:r>
+      <w:bookmarkEnd w:id="100"/>
+      <w:bookmarkEnd w:id="101"/>
+    </w:p>
+    <w:p>
+      <w:pPr>
+        <w:pStyle w:val="Rubrik3"/>
+      </w:pPr>
+      <w:bookmarkStart w:id="102" w:name="_Toc265471473"/>
+      <w:bookmarkStart w:id="103" w:name="_Toc181237306"/>
+      <w:bookmarkStart w:id="104" w:name="_Toc238640255"/>
+      <w:r>
+        <w:t>Test</w:t>
+      </w:r>
+      <w:bookmarkEnd w:id="102"/>
+      <w:r>
+        <w:t xml:space="preserve"> </w:t>
+      </w:r>
+      <w:r>
+        <w:rPr>
+          <w:noProof/>
+        </w:rPr>
+        <w:t>(endast exempel)</w:t>
       </w:r>
       <w:bookmarkEnd w:id="103"/>
       <w:bookmarkEnd w:id="104"/>
     </w:p>
     <w:p>
       <w:pPr>
-        <w:pStyle w:val="Rubrik3"/>
-      </w:pPr>
-      <w:bookmarkStart w:id="105" w:name="_Toc265471473"/>
-      <w:bookmarkStart w:id="106" w:name="_Toc181237306"/>
-      <w:bookmarkStart w:id="107" w:name="_Toc238640255"/>
-      <w:r>
-        <w:t>Test</w:t>
-      </w:r>
-      <w:bookmarkEnd w:id="105"/>
-      <w:r>
-        <w:t xml:space="preserve"> </w:t>
-      </w:r>
-      <w:r>
-        <w:rPr>
-          <w:noProof/>
-        </w:rPr>
-        <w:t>(endast exempel)</w:t>
-      </w:r>
-      <w:bookmarkEnd w:id="106"/>
-      <w:bookmarkEnd w:id="107"/>
-    </w:p>
-    <w:p>
-      <w:pPr>
         <w:rPr>
           <w:sz w:val="22"/>
         </w:rPr>
@@ -13494,8 +13688,8 @@
           <w:sz w:val="22"/>
         </w:rPr>
       </w:pPr>
-      <w:bookmarkStart w:id="108" w:name="_Toc181237307"/>
-      <w:bookmarkStart w:id="109" w:name="_Toc238640256"/>
+      <w:bookmarkStart w:id="105" w:name="_Toc181237307"/>
+      <w:bookmarkStart w:id="106" w:name="_Toc238640256"/>
       <w:r>
         <w:t>Konfigurationsstyrning</w:t>
       </w:r>
@@ -13513,8 +13707,8 @@
         </w:rPr>
         <w:t>(endast exempel)</w:t>
       </w:r>
-      <w:bookmarkEnd w:id="108"/>
-      <w:bookmarkEnd w:id="109"/>
+      <w:bookmarkEnd w:id="105"/>
+      <w:bookmarkEnd w:id="106"/>
     </w:p>
     <w:p>
       <w:pPr>
@@ -13534,8 +13728,8 @@
       <w:pPr>
         <w:pStyle w:val="Rubrik3"/>
       </w:pPr>
-      <w:bookmarkStart w:id="110" w:name="_Toc181237308"/>
-      <w:bookmarkStart w:id="111" w:name="_Toc238640257"/>
+      <w:bookmarkStart w:id="107" w:name="_Toc181237308"/>
+      <w:bookmarkStart w:id="108" w:name="_Toc238640257"/>
       <w:r>
         <w:t>SLA-övervakning</w:t>
       </w:r>
@@ -13552,8 +13746,8 @@
         </w:rPr>
         <w:t>(endast exempel)</w:t>
       </w:r>
-      <w:bookmarkEnd w:id="110"/>
-      <w:bookmarkEnd w:id="111"/>
+      <w:bookmarkEnd w:id="107"/>
+      <w:bookmarkEnd w:id="108"/>
     </w:p>
     <w:p>
       <w:pPr>
@@ -13573,8 +13767,8 @@
       <w:pPr>
         <w:pStyle w:val="Rubrik3"/>
       </w:pPr>
-      <w:bookmarkStart w:id="112" w:name="_Toc181237309"/>
-      <w:bookmarkStart w:id="113" w:name="_Toc238640258"/>
+      <w:bookmarkStart w:id="109" w:name="_Toc181237309"/>
+      <w:bookmarkStart w:id="110" w:name="_Toc238640258"/>
       <w:r>
         <w:t>Visning av driftsstatus</w:t>
       </w:r>
@@ -13591,8 +13785,8 @@
         </w:rPr>
         <w:t>(endast exempel)</w:t>
       </w:r>
-      <w:bookmarkEnd w:id="112"/>
-      <w:bookmarkEnd w:id="113"/>
+      <w:bookmarkEnd w:id="109"/>
+      <w:bookmarkEnd w:id="110"/>
     </w:p>
     <w:p>
       <w:pPr>
@@ -13648,12 +13842,12 @@
       <w:pPr>
         <w:pStyle w:val="Rubrik1"/>
       </w:pPr>
-      <w:bookmarkStart w:id="114" w:name="_Toc238640259"/>
+      <w:bookmarkStart w:id="111" w:name="_Toc238640259"/>
       <w:r>
         <w:lastRenderedPageBreak/>
         <w:t>Teknisk lösning</w:t>
       </w:r>
-      <w:bookmarkEnd w:id="114"/>
+      <w:bookmarkEnd w:id="111"/>
     </w:p>
     <w:p>
       <w:pPr>
@@ -13759,7 +13953,7 @@
           <w:lang w:val="sv-SE"/>
         </w:rPr>
       </w:pPr>
-      <w:bookmarkStart w:id="115" w:name="_Toc238639046"/>
+      <w:bookmarkStart w:id="112" w:name="_Toc238639046"/>
       <w:r>
         <w:t xml:space="preserve">Figure </w:t>
       </w:r>
@@ -13796,48 +13990,48 @@
         </w:rPr>
         <w:t xml:space="preserve"> modell över lösningens ansvarsområden.</w:t>
       </w:r>
+      <w:bookmarkEnd w:id="112"/>
+    </w:p>
+    <w:p>
+      <w:pPr>
+        <w:pStyle w:val="Brdtext"/>
+        <w:rPr>
+          <w:lang w:val="sv-SE"/>
+        </w:rPr>
+      </w:pPr>
+      <w:r>
+        <w:rPr>
+          <w:lang w:val="sv-SE"/>
+        </w:rPr>
+        <w:t>Bilden visar tjänstens integration med externa system</w:t>
+      </w:r>
+    </w:p>
+    <w:p>
+      <w:pPr>
+        <w:rPr>
+          <w:rStyle w:val="Starkbetoning1"/>
+        </w:rPr>
+      </w:pPr>
+      <w:r>
+        <w:rPr>
+          <w:rStyle w:val="Starkbetoning1"/>
+        </w:rPr>
+        <w:t xml:space="preserve"> </w:t>
+      </w:r>
+    </w:p>
+    <w:p>
+      <w:pPr>
+        <w:pStyle w:val="Rubrik2"/>
+      </w:pPr>
+      <w:bookmarkStart w:id="113" w:name="_Toc265471436"/>
+      <w:bookmarkStart w:id="114" w:name="_Toc181237311"/>
+      <w:bookmarkStart w:id="115" w:name="_Toc238640260"/>
+      <w:r>
+        <w:t>Beskrivning av arkitekturellt signifikanta delar av lösningen</w:t>
+      </w:r>
+      <w:bookmarkEnd w:id="113"/>
+      <w:bookmarkEnd w:id="114"/>
       <w:bookmarkEnd w:id="115"/>
-    </w:p>
-    <w:p>
-      <w:pPr>
-        <w:pStyle w:val="Brdtext"/>
-        <w:rPr>
-          <w:lang w:val="sv-SE"/>
-        </w:rPr>
-      </w:pPr>
-      <w:r>
-        <w:rPr>
-          <w:lang w:val="sv-SE"/>
-        </w:rPr>
-        <w:t>Bilden visar tjänstens integration med externa system</w:t>
-      </w:r>
-    </w:p>
-    <w:p>
-      <w:pPr>
-        <w:rPr>
-          <w:rStyle w:val="Starkbetoning1"/>
-        </w:rPr>
-      </w:pPr>
-      <w:r>
-        <w:rPr>
-          <w:rStyle w:val="Starkbetoning1"/>
-        </w:rPr>
-        <w:t xml:space="preserve"> </w:t>
-      </w:r>
-    </w:p>
-    <w:p>
-      <w:pPr>
-        <w:pStyle w:val="Rubrik2"/>
-      </w:pPr>
-      <w:bookmarkStart w:id="116" w:name="_Toc265471436"/>
-      <w:bookmarkStart w:id="117" w:name="_Toc181237311"/>
-      <w:bookmarkStart w:id="118" w:name="_Toc238640260"/>
-      <w:r>
-        <w:t>Beskrivning av arkitekturellt signifikanta delar av lösningen</w:t>
-      </w:r>
-      <w:bookmarkEnd w:id="116"/>
-      <w:bookmarkEnd w:id="117"/>
-      <w:bookmarkEnd w:id="118"/>
     </w:p>
     <w:p>
       <w:pPr>
@@ -13895,14 +14089,40 @@
       <w:pPr>
         <w:pStyle w:val="Rubrik3"/>
       </w:pPr>
-      <w:bookmarkStart w:id="119" w:name="_Toc181237313"/>
-      <w:bookmarkStart w:id="120" w:name="_Toc238640261"/>
+      <w:bookmarkStart w:id="116" w:name="_Toc181237313"/>
+      <w:bookmarkStart w:id="117" w:name="_Toc238640261"/>
       <w:r>
         <w:rPr>
           <w:highlight w:val="yellow"/>
         </w:rPr>
         <w:t>Integration med HSA</w:t>
       </w:r>
+      <w:r>
+        <w:rPr>
+          <w:rStyle w:val="Starkbetoning1"/>
+        </w:rPr>
+        <w:t>(endast exempel)</w:t>
+      </w:r>
+      <w:bookmarkEnd w:id="116"/>
+      <w:bookmarkEnd w:id="117"/>
+    </w:p>
+    <w:p>
+      <w:pPr>
+        <w:pStyle w:val="Rubrik3"/>
+        <w:rPr>
+          <w:rStyle w:val="Starkbetoning1"/>
+        </w:rPr>
+      </w:pPr>
+      <w:bookmarkStart w:id="118" w:name="_Toc265471443"/>
+      <w:bookmarkStart w:id="119" w:name="_Toc181237314"/>
+      <w:bookmarkStart w:id="120" w:name="_Toc238640262"/>
+      <w:r>
+        <w:rPr>
+          <w:highlight w:val="yellow"/>
+        </w:rPr>
+        <w:t>Autentisering</w:t>
+      </w:r>
+      <w:bookmarkEnd w:id="118"/>
       <w:r>
         <w:rPr>
           <w:rStyle w:val="Starkbetoning1"/>
@@ -13915,41 +14135,15 @@
     <w:p>
       <w:pPr>
         <w:pStyle w:val="Rubrik3"/>
-        <w:rPr>
-          <w:rStyle w:val="Starkbetoning1"/>
-        </w:rPr>
-      </w:pPr>
-      <w:bookmarkStart w:id="121" w:name="_Toc265471443"/>
-      <w:bookmarkStart w:id="122" w:name="_Toc181237314"/>
-      <w:bookmarkStart w:id="123" w:name="_Toc238640262"/>
+      </w:pPr>
+      <w:bookmarkStart w:id="121" w:name="_Toc238640263"/>
       <w:r>
         <w:rPr>
           <w:highlight w:val="yellow"/>
         </w:rPr>
-        <w:t>Autentisering</w:t>
+        <w:t>…</w:t>
       </w:r>
       <w:bookmarkEnd w:id="121"/>
-      <w:r>
-        <w:rPr>
-          <w:rStyle w:val="Starkbetoning1"/>
-        </w:rPr>
-        <w:t>(endast exempel)</w:t>
-      </w:r>
-      <w:bookmarkEnd w:id="122"/>
-      <w:bookmarkEnd w:id="123"/>
-    </w:p>
-    <w:p>
-      <w:pPr>
-        <w:pStyle w:val="Rubrik3"/>
-      </w:pPr>
-      <w:bookmarkStart w:id="124" w:name="_Toc238640263"/>
-      <w:r>
-        <w:rPr>
-          <w:highlight w:val="yellow"/>
-        </w:rPr>
-        <w:t>…</w:t>
-      </w:r>
-      <w:bookmarkEnd w:id="124"/>
     </w:p>
     <w:p/>
     <w:p>
@@ -13972,14 +14166,14 @@
           <w:lang w:eastAsia="sv-SE"/>
         </w:rPr>
       </w:pPr>
-      <w:bookmarkStart w:id="125" w:name="_Toc238640264"/>
+      <w:bookmarkStart w:id="122" w:name="_Toc238640264"/>
       <w:r>
         <w:rPr>
           <w:lang w:eastAsia="sv-SE"/>
         </w:rPr>
         <w:t>Realisering av användargränssnitt</w:t>
       </w:r>
-      <w:bookmarkEnd w:id="125"/>
+      <w:bookmarkEnd w:id="122"/>
     </w:p>
     <w:p>
       <w:pPr>
@@ -14018,14 +14212,14 @@
           <w:lang w:eastAsia="sv-SE"/>
         </w:rPr>
       </w:pPr>
-      <w:bookmarkStart w:id="126" w:name="_Toc238640265"/>
+      <w:bookmarkStart w:id="123" w:name="_Toc238640265"/>
       <w:r>
         <w:rPr>
           <w:lang w:eastAsia="sv-SE"/>
         </w:rPr>
         <w:t>Felhantering</w:t>
       </w:r>
-      <w:bookmarkEnd w:id="126"/>
+      <w:bookmarkEnd w:id="123"/>
     </w:p>
     <w:p>
       <w:pPr>
@@ -14062,16 +14256,16 @@
       <w:pPr>
         <w:pStyle w:val="Rubrik3"/>
       </w:pPr>
-      <w:bookmarkStart w:id="127" w:name="_Toc181237287"/>
-      <w:bookmarkStart w:id="128" w:name="_Toc238640266"/>
+      <w:bookmarkStart w:id="124" w:name="_Toc181237287"/>
+      <w:bookmarkStart w:id="125" w:name="_Toc238640266"/>
       <w:r>
         <w:t>Inte</w:t>
       </w:r>
       <w:r>
         <w:t>gration med omvärlden</w:t>
       </w:r>
-      <w:bookmarkEnd w:id="127"/>
-      <w:bookmarkEnd w:id="128"/>
+      <w:bookmarkEnd w:id="124"/>
+      <w:bookmarkEnd w:id="125"/>
     </w:p>
     <w:p>
       <w:pPr>
@@ -14093,14 +14287,14 @@
       <w:pPr>
         <w:pStyle w:val="Rubrik1"/>
       </w:pPr>
-      <w:bookmarkStart w:id="129" w:name="_Toc181237315"/>
-      <w:bookmarkStart w:id="130" w:name="_Toc238640267"/>
+      <w:bookmarkStart w:id="126" w:name="_Toc181237315"/>
+      <w:bookmarkStart w:id="127" w:name="_Toc238640267"/>
       <w:r>
         <w:lastRenderedPageBreak/>
         <w:t>Säkerhet</w:t>
       </w:r>
-      <w:bookmarkEnd w:id="129"/>
-      <w:bookmarkEnd w:id="130"/>
+      <w:bookmarkEnd w:id="126"/>
+      <w:bookmarkEnd w:id="127"/>
       <w:r>
         <w:t xml:space="preserve"> </w:t>
       </w:r>
@@ -14170,50 +14364,50 @@
       <w:pPr>
         <w:pStyle w:val="Rubrik2"/>
       </w:pPr>
-      <w:bookmarkStart w:id="131" w:name="_Toc238640269"/>
-      <w:bookmarkStart w:id="132" w:name="_Toc265471472"/>
-      <w:bookmarkStart w:id="133" w:name="_Toc181237317"/>
+      <w:bookmarkStart w:id="128" w:name="_Toc238640269"/>
+      <w:bookmarkStart w:id="129" w:name="_Toc265471472"/>
+      <w:bookmarkStart w:id="130" w:name="_Toc181237317"/>
       <w:r>
         <w:t>Säkerhetsklassificering av information</w:t>
       </w:r>
+      <w:bookmarkEnd w:id="128"/>
+    </w:p>
+    <w:p>
+      <w:pPr>
+        <w:rPr>
+          <w:rStyle w:val="Starkbetoning1"/>
+        </w:rPr>
+      </w:pPr>
+      <w:r>
+        <w:rPr>
+          <w:rStyle w:val="Starkbetoning1"/>
+        </w:rPr>
+        <w:t>Denna kan lämpligen vara en referens som finns upptagen i</w:t>
+      </w:r>
+      <w:r>
+        <w:rPr>
+          <w:rStyle w:val="Starkbetoning1"/>
+        </w:rPr>
+        <w:t xml:space="preserve"> referenser ovan.</w:t>
+      </w:r>
+      <w:r>
+        <w:rPr>
+          <w:rStyle w:val="Starkbetoning1"/>
+        </w:rPr>
+        <w:t xml:space="preserve"> </w:t>
+      </w:r>
+    </w:p>
+    <w:p>
+      <w:pPr>
+        <w:pStyle w:val="Rubrik2"/>
+      </w:pPr>
+      <w:bookmarkStart w:id="131" w:name="_Toc238640270"/>
+      <w:r>
+        <w:t>Riskanalys</w:t>
+      </w:r>
+      <w:bookmarkEnd w:id="129"/>
+      <w:bookmarkEnd w:id="130"/>
       <w:bookmarkEnd w:id="131"/>
-    </w:p>
-    <w:p>
-      <w:pPr>
-        <w:rPr>
-          <w:rStyle w:val="Starkbetoning1"/>
-        </w:rPr>
-      </w:pPr>
-      <w:r>
-        <w:rPr>
-          <w:rStyle w:val="Starkbetoning1"/>
-        </w:rPr>
-        <w:t>Denna kan lämpligen vara en referens som finns upptagen i</w:t>
-      </w:r>
-      <w:r>
-        <w:rPr>
-          <w:rStyle w:val="Starkbetoning1"/>
-        </w:rPr>
-        <w:t xml:space="preserve"> referenser ovan.</w:t>
-      </w:r>
-      <w:r>
-        <w:rPr>
-          <w:rStyle w:val="Starkbetoning1"/>
-        </w:rPr>
-        <w:t xml:space="preserve"> </w:t>
-      </w:r>
-    </w:p>
-    <w:p>
-      <w:pPr>
-        <w:pStyle w:val="Rubrik2"/>
-      </w:pPr>
-      <w:bookmarkStart w:id="134" w:name="_Toc238640270"/>
-      <w:r>
-        <w:t>Riskanalys</w:t>
-      </w:r>
-      <w:bookmarkEnd w:id="132"/>
-      <w:bookmarkEnd w:id="133"/>
-      <w:bookmarkEnd w:id="134"/>
     </w:p>
     <w:p>
       <w:pPr>
@@ -14765,36 +14959,36 @@
       <w:pPr>
         <w:pStyle w:val="Rubrik2"/>
       </w:pPr>
-      <w:bookmarkStart w:id="135" w:name="_Ref257698283"/>
-      <w:bookmarkStart w:id="136" w:name="_Toc265471453"/>
-      <w:bookmarkStart w:id="137" w:name="_Toc181237318"/>
-      <w:bookmarkStart w:id="138" w:name="_Toc238640271"/>
+      <w:bookmarkStart w:id="132" w:name="_Ref257698283"/>
+      <w:bookmarkStart w:id="133" w:name="_Toc265471453"/>
+      <w:bookmarkStart w:id="134" w:name="_Toc181237318"/>
+      <w:bookmarkStart w:id="135" w:name="_Toc238640271"/>
       <w:r>
         <w:t>Riskminimer</w:t>
       </w:r>
+      <w:bookmarkEnd w:id="132"/>
+      <w:r>
+        <w:t>ing i den tekniska lösningen</w:t>
+      </w:r>
+      <w:bookmarkEnd w:id="133"/>
+      <w:bookmarkEnd w:id="134"/>
       <w:bookmarkEnd w:id="135"/>
-      <w:r>
-        <w:t>ing i den tekniska lösningen</w:t>
+    </w:p>
+    <w:p>
+      <w:pPr>
+        <w:pStyle w:val="Rubrik3"/>
+      </w:pPr>
+      <w:bookmarkStart w:id="136" w:name="_Ref262128414"/>
+      <w:bookmarkStart w:id="137" w:name="_Toc265471454"/>
+      <w:bookmarkStart w:id="138" w:name="_Toc181237319"/>
+      <w:bookmarkStart w:id="139" w:name="_Toc238640272"/>
+      <w:r>
+        <w:t>Principer för utveckling av säker programkod</w:t>
       </w:r>
       <w:bookmarkEnd w:id="136"/>
       <w:bookmarkEnd w:id="137"/>
       <w:bookmarkEnd w:id="138"/>
-    </w:p>
-    <w:p>
-      <w:pPr>
-        <w:pStyle w:val="Rubrik3"/>
-      </w:pPr>
-      <w:bookmarkStart w:id="139" w:name="_Ref262128414"/>
-      <w:bookmarkStart w:id="140" w:name="_Toc265471454"/>
-      <w:bookmarkStart w:id="141" w:name="_Toc181237319"/>
-      <w:bookmarkStart w:id="142" w:name="_Toc238640272"/>
-      <w:r>
-        <w:t>Principer för utveckling av säker programkod</w:t>
-      </w:r>
       <w:bookmarkEnd w:id="139"/>
-      <w:bookmarkEnd w:id="140"/>
-      <w:bookmarkEnd w:id="141"/>
-      <w:bookmarkEnd w:id="142"/>
     </w:p>
     <w:p>
       <w:pPr>
@@ -14909,27 +15103,87 @@
       <w:pPr>
         <w:pStyle w:val="Rubrik2"/>
       </w:pPr>
-      <w:bookmarkStart w:id="143" w:name="_Toc238640273"/>
-      <w:bookmarkStart w:id="144" w:name="_Toc181237320"/>
+      <w:bookmarkStart w:id="140" w:name="_Toc238640273"/>
+      <w:bookmarkStart w:id="141" w:name="_Toc181237320"/>
       <w:r>
         <w:lastRenderedPageBreak/>
         <w:t>Infrastruktursäkerhet</w:t>
       </w:r>
+      <w:bookmarkEnd w:id="140"/>
+    </w:p>
+    <w:p>
+      <w:pPr>
+        <w:pStyle w:val="Rubrik2"/>
+      </w:pPr>
+      <w:bookmarkStart w:id="142" w:name="_Toc238640274"/>
+      <w:r>
+        <w:t>In</w:t>
+      </w:r>
+      <w:r>
+        <w:t>trångsskydd</w:t>
+      </w:r>
+      <w:bookmarkEnd w:id="141"/>
+      <w:bookmarkEnd w:id="142"/>
+      <w:r>
+        <w:t xml:space="preserve"> </w:t>
+      </w:r>
+    </w:p>
+    <w:p>
+      <w:pPr>
+        <w:pStyle w:val="Rubrik2"/>
+      </w:pPr>
+      <w:bookmarkStart w:id="143" w:name="_Toc181237321"/>
+      <w:bookmarkStart w:id="144" w:name="_Toc238640275"/>
+      <w:r>
+        <w:t>Insynsskydd (kryptering)</w:t>
+      </w:r>
       <w:bookmarkEnd w:id="143"/>
+      <w:bookmarkEnd w:id="144"/>
+      <w:r>
+        <w:t xml:space="preserve"> </w:t>
+      </w:r>
     </w:p>
     <w:p>
       <w:pPr>
         <w:pStyle w:val="Rubrik2"/>
       </w:pPr>
-      <w:bookmarkStart w:id="145" w:name="_Toc238640274"/>
-      <w:r>
-        <w:t>In</w:t>
-      </w:r>
-      <w:r>
-        <w:t>trångsskydd</w:t>
-      </w:r>
-      <w:bookmarkEnd w:id="144"/>
+      <w:bookmarkStart w:id="145" w:name="_Toc181237322"/>
+      <w:bookmarkStart w:id="146" w:name="_Toc238640276"/>
+      <w:r>
+        <w:t>Transportoförvanskning.</w:t>
+      </w:r>
       <w:bookmarkEnd w:id="145"/>
+      <w:bookmarkEnd w:id="146"/>
+    </w:p>
+    <w:p>
+      <w:pPr>
+        <w:pStyle w:val="Rubrik2"/>
+      </w:pPr>
+      <w:bookmarkStart w:id="147" w:name="_Toc181237323"/>
+      <w:bookmarkStart w:id="148" w:name="_Toc238640277"/>
+      <w:r>
+        <w:t>Presentationskorrekt</w:t>
+      </w:r>
+      <w:bookmarkEnd w:id="147"/>
+      <w:bookmarkEnd w:id="148"/>
+    </w:p>
+    <w:p>
+      <w:pPr>
+        <w:pStyle w:val="Rubrik2"/>
+      </w:pPr>
+      <w:bookmarkStart w:id="149" w:name="_Toc181237324"/>
+      <w:bookmarkStart w:id="150" w:name="_Toc238640278"/>
+      <w:r>
+        <w:t>Data</w:t>
+      </w:r>
+      <w:r>
+        <w:t>i</w:t>
+      </w:r>
+      <w:r>
+        <w:t>ntegritet (Oförvanskat över tid), riktighet</w:t>
+      </w:r>
+      <w:bookmarkEnd w:id="149"/>
+      <w:bookmarkEnd w:id="150"/>
       <w:r>
         <w:t xml:space="preserve"> </w:t>
       </w:r>
@@ -14938,124 +15192,64 @@
       <w:pPr>
         <w:pStyle w:val="Rubrik2"/>
       </w:pPr>
-      <w:bookmarkStart w:id="146" w:name="_Toc181237321"/>
-      <w:bookmarkStart w:id="147" w:name="_Toc238640275"/>
-      <w:r>
-        <w:t>Insynsskydd (kryptering)</w:t>
-      </w:r>
-      <w:bookmarkEnd w:id="146"/>
-      <w:bookmarkEnd w:id="147"/>
-      <w:r>
-        <w:t xml:space="preserve"> </w:t>
-      </w:r>
+      <w:bookmarkStart w:id="151" w:name="_Toc181237325"/>
+      <w:bookmarkStart w:id="152" w:name="_Toc238640279"/>
+      <w:r>
+        <w:t>Autentisering (”stark” vid behov enligt infoklassning)</w:t>
+      </w:r>
+      <w:bookmarkEnd w:id="151"/>
+      <w:bookmarkEnd w:id="152"/>
     </w:p>
     <w:p>
       <w:pPr>
         <w:pStyle w:val="Rubrik2"/>
       </w:pPr>
-      <w:bookmarkStart w:id="148" w:name="_Toc181237322"/>
-      <w:bookmarkStart w:id="149" w:name="_Toc238640276"/>
-      <w:r>
-        <w:t>Transportoförvanskning.</w:t>
-      </w:r>
-      <w:bookmarkEnd w:id="148"/>
-      <w:bookmarkEnd w:id="149"/>
+      <w:bookmarkStart w:id="153" w:name="_Toc181237326"/>
+      <w:bookmarkStart w:id="154" w:name="_Toc238640280"/>
+      <w:r>
+        <w:t>Implementerad Signering</w:t>
+      </w:r>
+      <w:bookmarkEnd w:id="153"/>
+      <w:bookmarkEnd w:id="154"/>
     </w:p>
     <w:p>
       <w:pPr>
         <w:pStyle w:val="Rubrik2"/>
       </w:pPr>
-      <w:bookmarkStart w:id="150" w:name="_Toc181237323"/>
-      <w:bookmarkStart w:id="151" w:name="_Toc238640277"/>
-      <w:r>
-        <w:t>Presentationskorrekt</w:t>
-      </w:r>
-      <w:bookmarkEnd w:id="150"/>
-      <w:bookmarkEnd w:id="151"/>
+      <w:bookmarkStart w:id="155" w:name="_Toc181237327"/>
+      <w:bookmarkStart w:id="156" w:name="_Toc238640281"/>
+      <w:r>
+        <w:t>Lagkrav ex. spärrhantering</w:t>
+      </w:r>
+      <w:bookmarkEnd w:id="155"/>
+      <w:bookmarkEnd w:id="156"/>
     </w:p>
     <w:p>
       <w:pPr>
         <w:pStyle w:val="Rubrik2"/>
       </w:pPr>
-      <w:bookmarkStart w:id="152" w:name="_Toc181237324"/>
-      <w:bookmarkStart w:id="153" w:name="_Toc238640278"/>
-      <w:r>
-        <w:t>Data</w:t>
-      </w:r>
-      <w:r>
-        <w:t>i</w:t>
-      </w:r>
-      <w:r>
-        <w:t>ntegritet (Oförvanskat över tid), riktighet</w:t>
-      </w:r>
-      <w:bookmarkEnd w:id="152"/>
-      <w:bookmarkEnd w:id="153"/>
-      <w:r>
-        <w:t xml:space="preserve"> </w:t>
-      </w:r>
-    </w:p>
-    <w:p>
-      <w:pPr>
-        <w:pStyle w:val="Rubrik2"/>
-      </w:pPr>
-      <w:bookmarkStart w:id="154" w:name="_Toc181237325"/>
-      <w:bookmarkStart w:id="155" w:name="_Toc238640279"/>
-      <w:r>
-        <w:t>Autentisering (”stark” vid behov enligt infoklassning)</w:t>
-      </w:r>
-      <w:bookmarkEnd w:id="154"/>
-      <w:bookmarkEnd w:id="155"/>
-    </w:p>
-    <w:p>
-      <w:pPr>
-        <w:pStyle w:val="Rubrik2"/>
-      </w:pPr>
-      <w:bookmarkStart w:id="156" w:name="_Toc181237326"/>
-      <w:bookmarkStart w:id="157" w:name="_Toc238640280"/>
-      <w:r>
-        <w:t>Implementerad Signering</w:t>
-      </w:r>
-      <w:bookmarkEnd w:id="156"/>
+      <w:bookmarkStart w:id="157" w:name="_Toc181237328"/>
+      <w:bookmarkStart w:id="158" w:name="_Toc238640282"/>
+      <w:r>
+        <w:t>Spårbarhet (loggning)</w:t>
+      </w:r>
       <w:bookmarkEnd w:id="157"/>
-    </w:p>
-    <w:p>
-      <w:pPr>
-        <w:pStyle w:val="Rubrik2"/>
-      </w:pPr>
-      <w:bookmarkStart w:id="158" w:name="_Toc181237327"/>
-      <w:bookmarkStart w:id="159" w:name="_Toc238640281"/>
-      <w:r>
-        <w:t>Lagkrav ex. spärrhantering</w:t>
-      </w:r>
       <w:bookmarkEnd w:id="158"/>
+    </w:p>
+    <w:p>
+      <w:pPr>
+        <w:pStyle w:val="Rubrik1"/>
+      </w:pPr>
+      <w:bookmarkStart w:id="159" w:name="_Toc181237329"/>
+      <w:bookmarkStart w:id="160" w:name="_Toc238640283"/>
+      <w:r>
+        <w:t xml:space="preserve">Nyttjade </w:t>
+      </w:r>
+      <w:r>
+        <w:t>tjänstekontrakt</w:t>
+      </w:r>
       <w:bookmarkEnd w:id="159"/>
-    </w:p>
-    <w:p>
-      <w:pPr>
-        <w:pStyle w:val="Rubrik2"/>
-      </w:pPr>
-      <w:bookmarkStart w:id="160" w:name="_Toc181237328"/>
-      <w:bookmarkStart w:id="161" w:name="_Toc238640282"/>
-      <w:r>
-        <w:t>Spårbarhet (loggning)</w:t>
-      </w:r>
       <w:bookmarkEnd w:id="160"/>
-      <w:bookmarkEnd w:id="161"/>
-    </w:p>
-    <w:p>
-      <w:pPr>
-        <w:pStyle w:val="Rubrik1"/>
-      </w:pPr>
-      <w:bookmarkStart w:id="162" w:name="_Toc181237329"/>
-      <w:bookmarkStart w:id="163" w:name="_Toc238640283"/>
-      <w:r>
-        <w:t xml:space="preserve">Nyttjade </w:t>
-      </w:r>
-      <w:r>
-        <w:t>tjänstekontrakt</w:t>
-      </w:r>
-      <w:bookmarkEnd w:id="162"/>
-      <w:bookmarkEnd w:id="163"/>
     </w:p>
     <w:p>
       <w:pPr>
@@ -15271,14 +15465,14 @@
       <w:r>
         <w:br w:type="page"/>
       </w:r>
-      <w:bookmarkStart w:id="164" w:name="_Toc181237330"/>
-      <w:bookmarkStart w:id="165" w:name="_Toc238640284"/>
+      <w:bookmarkStart w:id="161" w:name="_Toc181237330"/>
+      <w:bookmarkStart w:id="162" w:name="_Toc238640284"/>
       <w:r>
         <w:lastRenderedPageBreak/>
         <w:t>Nyttjade plattformsfunktioner</w:t>
       </w:r>
-      <w:bookmarkEnd w:id="164"/>
-      <w:bookmarkEnd w:id="165"/>
+      <w:bookmarkEnd w:id="161"/>
+      <w:bookmarkEnd w:id="162"/>
       <w:r>
         <w:t xml:space="preserve"> </w:t>
       </w:r>
@@ -15497,16 +15691,16 @@
       <w:pPr>
         <w:pStyle w:val="Rubrik1"/>
       </w:pPr>
-      <w:bookmarkStart w:id="166" w:name="_Toc181237331"/>
-      <w:bookmarkStart w:id="167" w:name="_Toc238640285"/>
+      <w:bookmarkStart w:id="163" w:name="_Toc181237331"/>
+      <w:bookmarkStart w:id="164" w:name="_Toc238640285"/>
       <w:r>
         <w:t>Informations</w:t>
       </w:r>
       <w:r>
         <w:t>hantering</w:t>
       </w:r>
-      <w:bookmarkEnd w:id="166"/>
-      <w:bookmarkEnd w:id="167"/>
+      <w:bookmarkEnd w:id="163"/>
+      <w:bookmarkEnd w:id="164"/>
     </w:p>
     <w:p>
       <w:pPr>
@@ -15519,26 +15713,26 @@
           <w:lang w:eastAsia="sv-SE"/>
         </w:rPr>
       </w:pPr>
-      <w:bookmarkStart w:id="168" w:name="_Toc265471447"/>
+      <w:bookmarkStart w:id="165" w:name="_Toc265471447"/>
     </w:p>
     <w:p>
       <w:pPr>
         <w:pStyle w:val="Rubrik2"/>
       </w:pPr>
-      <w:bookmarkStart w:id="169" w:name="_Toc181237332"/>
-      <w:bookmarkStart w:id="170" w:name="_Toc238640286"/>
+      <w:bookmarkStart w:id="166" w:name="_Toc181237332"/>
+      <w:bookmarkStart w:id="167" w:name="_Toc238640286"/>
       <w:r>
         <w:t>Domäninformationsmodell</w:t>
       </w:r>
-      <w:bookmarkEnd w:id="168"/>
-      <w:bookmarkEnd w:id="169"/>
-      <w:bookmarkEnd w:id="170"/>
+      <w:bookmarkEnd w:id="165"/>
+      <w:bookmarkEnd w:id="166"/>
+      <w:bookmarkEnd w:id="167"/>
     </w:p>
     <w:p>
       <w:pPr>
         <w:pStyle w:val="Rubrik3"/>
       </w:pPr>
-      <w:bookmarkStart w:id="171" w:name="_Toc238640288"/>
+      <w:bookmarkStart w:id="168" w:name="_Toc238640288"/>
       <w:r>
         <w:t>Nyckelbegrepp</w:t>
       </w:r>
@@ -15703,7 +15897,7 @@
       <w:r>
         <w:t>Informationens ursprung</w:t>
       </w:r>
-      <w:bookmarkEnd w:id="171"/>
+      <w:bookmarkEnd w:id="168"/>
       <w:r>
         <w:t xml:space="preserve"> </w:t>
       </w:r>
@@ -15784,8 +15978,6 @@
       <w:r>
         <w:t xml:space="preserve">refererar </w:t>
       </w:r>
-      <w:bookmarkStart w:id="172" w:name="_GoBack"/>
-      <w:bookmarkEnd w:id="172"/>
       <w:r>
         <w:t>en och endast en leverantör.</w:t>
       </w:r>
@@ -15854,21 +16046,21 @@
       <w:pPr>
         <w:pStyle w:val="Rubrik3"/>
       </w:pPr>
-      <w:bookmarkStart w:id="173" w:name="_Toc238640289"/>
+      <w:bookmarkStart w:id="169" w:name="_Toc238640289"/>
       <w:r>
         <w:t>Information som konsumeras</w:t>
       </w:r>
-      <w:bookmarkEnd w:id="173"/>
+      <w:bookmarkEnd w:id="169"/>
     </w:p>
     <w:p>
       <w:pPr>
         <w:pStyle w:val="Rubrik3"/>
       </w:pPr>
-      <w:bookmarkStart w:id="174" w:name="_Toc238640290"/>
+      <w:bookmarkStart w:id="170" w:name="_Toc238640290"/>
       <w:r>
         <w:t>Information som skapas</w:t>
       </w:r>
-      <w:bookmarkEnd w:id="174"/>
+      <w:bookmarkEnd w:id="170"/>
     </w:p>
     <w:p>
       <w:pPr>
@@ -15883,13 +16075,13 @@
       <w:pPr>
         <w:pStyle w:val="Rubrik1"/>
       </w:pPr>
-      <w:bookmarkStart w:id="175" w:name="_Toc181237334"/>
-      <w:bookmarkStart w:id="176" w:name="_Toc238640291"/>
+      <w:bookmarkStart w:id="171" w:name="_Toc181237334"/>
+      <w:bookmarkStart w:id="172" w:name="_Toc238640291"/>
       <w:r>
         <w:t>Driftaspekter</w:t>
       </w:r>
-      <w:bookmarkEnd w:id="175"/>
-      <w:bookmarkEnd w:id="176"/>
+      <w:bookmarkEnd w:id="171"/>
+      <w:bookmarkEnd w:id="172"/>
       <w:r>
         <w:t xml:space="preserve"> </w:t>
       </w:r>
@@ -15920,17 +16112,17 @@
       <w:pPr>
         <w:pStyle w:val="Rubrik2"/>
       </w:pPr>
-      <w:bookmarkStart w:id="177" w:name="_Ref262471221"/>
-      <w:bookmarkStart w:id="178" w:name="_Toc265471463"/>
-      <w:bookmarkStart w:id="179" w:name="_Toc181237335"/>
-      <w:bookmarkStart w:id="180" w:name="_Toc238640292"/>
+      <w:bookmarkStart w:id="173" w:name="_Ref262471221"/>
+      <w:bookmarkStart w:id="174" w:name="_Toc265471463"/>
+      <w:bookmarkStart w:id="175" w:name="_Toc181237335"/>
+      <w:bookmarkStart w:id="176" w:name="_Toc238640292"/>
       <w:r>
         <w:t>Lösningsöversikt</w:t>
       </w:r>
-      <w:bookmarkEnd w:id="177"/>
-      <w:bookmarkEnd w:id="178"/>
-      <w:bookmarkEnd w:id="179"/>
-      <w:bookmarkEnd w:id="180"/>
+      <w:bookmarkEnd w:id="173"/>
+      <w:bookmarkEnd w:id="174"/>
+      <w:bookmarkEnd w:id="175"/>
+      <w:bookmarkEnd w:id="176"/>
     </w:p>
     <w:p>
       <w:pPr>
@@ -16003,9 +16195,9 @@
           <w:lang w:val="sv-SE"/>
         </w:rPr>
       </w:pPr>
-      <w:bookmarkStart w:id="181" w:name="_Toc265471510"/>
-      <w:bookmarkStart w:id="182" w:name="_Toc271121530"/>
-      <w:bookmarkStart w:id="183" w:name="_Toc181237350"/>
+      <w:bookmarkStart w:id="177" w:name="_Toc265471510"/>
+      <w:bookmarkStart w:id="178" w:name="_Toc271121530"/>
+      <w:bookmarkStart w:id="179" w:name="_Toc181237350"/>
       <w:r>
         <w:rPr>
           <w:lang w:val="sv-SE"/>
@@ -16049,9 +16241,9 @@
         </w:rPr>
         <w:t>: Samverkan med HSA via Sjunet (separata nätsegment)</w:t>
       </w:r>
-      <w:bookmarkEnd w:id="181"/>
-      <w:bookmarkEnd w:id="182"/>
-      <w:bookmarkEnd w:id="183"/>
+      <w:bookmarkEnd w:id="177"/>
+      <w:bookmarkEnd w:id="178"/>
+      <w:bookmarkEnd w:id="179"/>
     </w:p>
     <w:p>
       <w:pPr>
@@ -16091,15 +16283,52 @@
       <w:pPr>
         <w:pStyle w:val="Rubrik2"/>
       </w:pPr>
-      <w:bookmarkStart w:id="184" w:name="_Toc265471464"/>
-      <w:bookmarkStart w:id="185" w:name="_Toc181237336"/>
-      <w:bookmarkStart w:id="186" w:name="_Toc238640293"/>
+      <w:bookmarkStart w:id="180" w:name="_Toc265471464"/>
+      <w:bookmarkStart w:id="181" w:name="_Toc181237336"/>
+      <w:bookmarkStart w:id="182" w:name="_Toc238640293"/>
       <w:r>
         <w:t>Fysisk miljö</w:t>
       </w:r>
+      <w:bookmarkEnd w:id="180"/>
+      <w:bookmarkEnd w:id="181"/>
+      <w:bookmarkEnd w:id="182"/>
+    </w:p>
+    <w:p>
+      <w:pPr>
+        <w:pStyle w:val="Brdtext"/>
+        <w:rPr>
+          <w:rStyle w:val="Starkbetoning1"/>
+          <w:lang w:val="sv-SE"/>
+        </w:rPr>
+      </w:pPr>
+      <w:r>
+        <w:rPr>
+          <w:rStyle w:val="Starkbetoning1"/>
+          <w:lang w:val="sv-SE"/>
+        </w:rPr>
+        <w:t>Beskriv vad som måste gälla för</w:t>
+      </w:r>
+      <w:r>
+        <w:rPr>
+          <w:rStyle w:val="Starkbetoning1"/>
+          <w:lang w:val="sv-SE"/>
+        </w:rPr>
+        <w:t xml:space="preserve"> den fysiska produktionsmiljön.</w:t>
+      </w:r>
+    </w:p>
+    <w:p>
+      <w:pPr>
+        <w:pStyle w:val="Rubrik2"/>
+      </w:pPr>
+      <w:bookmarkStart w:id="183" w:name="_Toc265471465"/>
+      <w:bookmarkStart w:id="184" w:name="_Toc181237337"/>
+      <w:bookmarkStart w:id="185" w:name="_Toc238640294"/>
+      <w:r>
+        <w:t>Programvaror</w:t>
+      </w:r>
+      <w:bookmarkEnd w:id="183"/>
       <w:bookmarkEnd w:id="184"/>
       <w:bookmarkEnd w:id="185"/>
-      <w:bookmarkEnd w:id="186"/>
     </w:p>
     <w:p>
       <w:pPr>
@@ -16114,132 +16343,95 @@
           <w:rStyle w:val="Starkbetoning1"/>
           <w:lang w:val="sv-SE"/>
         </w:rPr>
-        <w:t>Beskriv vad som måste gälla för</w:t>
+        <w:t>Lista vilka programvaror in</w:t>
       </w:r>
       <w:r>
         <w:rPr>
           <w:rStyle w:val="Starkbetoning1"/>
           <w:lang w:val="sv-SE"/>
         </w:rPr>
-        <w:t xml:space="preserve"> den fysiska produktionsmiljön.</w:t>
+        <w:t>k</w:t>
+      </w:r>
+      <w:r>
+        <w:rPr>
+          <w:rStyle w:val="Starkbetoning1"/>
+          <w:lang w:val="sv-SE"/>
+        </w:rPr>
+        <w:t xml:space="preserve">lusive versioner som krävs på vilka delar av produktionsmiljön. </w:t>
+      </w:r>
+      <w:r>
+        <w:rPr>
+          <w:rStyle w:val="Starkbetoning1"/>
+          <w:lang w:val="sv-SE"/>
+        </w:rPr>
+        <w:t>Glömt inte bort vilka licenser som behöver finns för dessa programvaror om de inte är Open Source</w:t>
       </w:r>
     </w:p>
     <w:p>
       <w:pPr>
         <w:pStyle w:val="Rubrik2"/>
       </w:pPr>
-      <w:bookmarkStart w:id="187" w:name="_Toc265471465"/>
-      <w:bookmarkStart w:id="188" w:name="_Toc181237337"/>
-      <w:bookmarkStart w:id="189" w:name="_Toc238640294"/>
-      <w:r>
-        <w:t>Programvaror</w:t>
-      </w:r>
+      <w:bookmarkStart w:id="186" w:name="_Toc265471466"/>
+      <w:bookmarkStart w:id="187" w:name="_Toc181237338"/>
+      <w:bookmarkStart w:id="188" w:name="_Toc238640295"/>
+      <w:r>
+        <w:t>Detaljerad information</w:t>
+      </w:r>
+      <w:bookmarkEnd w:id="186"/>
       <w:bookmarkEnd w:id="187"/>
       <w:bookmarkEnd w:id="188"/>
-      <w:bookmarkEnd w:id="189"/>
     </w:p>
     <w:p>
       <w:pPr>
         <w:pStyle w:val="Brdtext"/>
+      </w:pPr>
+      <w:r>
         <w:rPr>
           <w:rStyle w:val="Starkbetoning1"/>
           <w:lang w:val="sv-SE"/>
         </w:rPr>
-      </w:pPr>
+        <w:t xml:space="preserve">Detaljerad information om driftsmiljön kan läsas i den driftshandbok som förvaltas av </w:t>
+      </w:r>
       <w:r>
         <w:rPr>
           <w:rStyle w:val="Starkbetoning1"/>
           <w:lang w:val="sv-SE"/>
         </w:rPr>
-        <w:t>Lista vilka programvaror in</w:t>
+        <w:t>tjänstens förvaltningsgrupp</w:t>
       </w:r>
       <w:r>
         <w:rPr>
           <w:rStyle w:val="Starkbetoning1"/>
           <w:lang w:val="sv-SE"/>
         </w:rPr>
-        <w:t>k</w:t>
+        <w:t xml:space="preserve">. </w:t>
       </w:r>
       <w:r>
         <w:rPr>
           <w:rStyle w:val="Starkbetoning1"/>
-          <w:lang w:val="sv-SE"/>
-        </w:rPr>
-        <w:t xml:space="preserve">lusive versioner som krävs på vilka delar av produktionsmiljön. </w:t>
+        </w:rPr>
+        <w:t>I</w:t>
       </w:r>
       <w:r>
         <w:rPr>
           <w:rStyle w:val="Starkbetoning1"/>
-          <w:lang w:val="sv-SE"/>
-        </w:rPr>
-        <w:t>Glömt inte bort vilka licenser som behöver finns för dessa programvaror om de inte är Open Source</w:t>
-      </w:r>
-    </w:p>
-    <w:p>
-      <w:pPr>
-        <w:pStyle w:val="Rubrik2"/>
-      </w:pPr>
-      <w:bookmarkStart w:id="190" w:name="_Toc265471466"/>
-      <w:bookmarkStart w:id="191" w:name="_Toc181237338"/>
-      <w:bookmarkStart w:id="192" w:name="_Toc238640295"/>
-      <w:r>
-        <w:t>Detaljerad information</w:t>
-      </w:r>
-      <w:bookmarkEnd w:id="190"/>
-      <w:bookmarkEnd w:id="191"/>
-      <w:bookmarkEnd w:id="192"/>
-    </w:p>
-    <w:p>
-      <w:pPr>
-        <w:pStyle w:val="Brdtext"/>
-      </w:pPr>
+        </w:rPr>
+        <w:t xml:space="preserve"> </w:t>
+      </w:r>
       <w:r>
         <w:rPr>
           <w:rStyle w:val="Starkbetoning1"/>
-          <w:lang w:val="sv-SE"/>
-        </w:rPr>
-        <w:t xml:space="preserve">Detaljerad information om driftsmiljön kan läsas i den driftshandbok som förvaltas av </w:t>
+        </w:rPr>
+        <w:t>denna beskrivs sådana saker som skalskydd, mm</w:t>
       </w:r>
       <w:r>
         <w:rPr>
           <w:rStyle w:val="Starkbetoning1"/>
-          <w:lang w:val="sv-SE"/>
-        </w:rPr>
-        <w:t>tjänstens förvaltningsgrupp</w:t>
-      </w:r>
-      <w:r>
-        <w:rPr>
-          <w:rStyle w:val="Starkbetoning1"/>
-          <w:lang w:val="sv-SE"/>
-        </w:rPr>
-        <w:t xml:space="preserve">. </w:t>
-      </w:r>
-      <w:r>
-        <w:rPr>
-          <w:rStyle w:val="Starkbetoning1"/>
-        </w:rPr>
-        <w:t>I</w:t>
-      </w:r>
-      <w:r>
-        <w:rPr>
-          <w:rStyle w:val="Starkbetoning1"/>
-        </w:rPr>
-        <w:t xml:space="preserve"> </w:t>
-      </w:r>
-      <w:r>
-        <w:rPr>
-          <w:rStyle w:val="Starkbetoning1"/>
-        </w:rPr>
-        <w:t>denna beskrivs sådana saker som skalskydd, mm</w:t>
-      </w:r>
-      <w:r>
-        <w:rPr>
-          <w:rStyle w:val="Starkbetoning1"/>
         </w:rPr>
         <w:t>.</w:t>
       </w:r>
-      <w:bookmarkStart w:id="193" w:name="_Toc181237339"/>
-      <w:bookmarkStart w:id="194" w:name="_Toc238640296"/>
+      <w:bookmarkStart w:id="189" w:name="_Toc181237339"/>
+      <w:bookmarkStart w:id="190" w:name="_Toc238640296"/>
     </w:p>
     <w:p>
       <w:pPr>
@@ -16259,8 +16451,8 @@
       <w:r>
         <w:t>Produktionssättning och överlämning till förvaltning</w:t>
       </w:r>
-      <w:bookmarkEnd w:id="193"/>
-      <w:bookmarkEnd w:id="194"/>
+      <w:bookmarkEnd w:id="189"/>
+      <w:bookmarkEnd w:id="190"/>
     </w:p>
     <w:p>
       <w:pPr>
@@ -16429,7 +16621,7 @@
     <w:pPr>
       <w:pStyle w:val="Sidfot"/>
     </w:pPr>
-    <w:bookmarkStart w:id="206" w:name="Footer"/>
+    <w:bookmarkStart w:id="202" w:name="Footer"/>
     <w:r>
       <w:rPr>
         <w:i/>
@@ -16475,7 +16667,7 @@
       </w:rPr>
       <w:t xml:space="preserve"> styrs av representanter från landsting och regioner, Sveriges Kommuner och Landsting (SKL), kommunerna och de privata vårdgivarna.</w:t>
     </w:r>
-    <w:bookmarkEnd w:id="206"/>
+    <w:bookmarkEnd w:id="202"/>
     <w:r>
       <w:rPr>
         <w:rFonts w:cs="Georgia"/>
@@ -16742,13 +16934,13 @@
     <w:r>
       <w:tab/>
     </w:r>
-    <w:bookmarkStart w:id="195" w:name="LDnr1"/>
-    <w:bookmarkEnd w:id="195"/>
+    <w:bookmarkStart w:id="191" w:name="LDnr1"/>
+    <w:bookmarkEnd w:id="191"/>
     <w:r>
       <w:t xml:space="preserve"> </w:t>
     </w:r>
-    <w:bookmarkStart w:id="196" w:name="Dnr1"/>
-    <w:bookmarkEnd w:id="196"/>
+    <w:bookmarkStart w:id="192" w:name="Dnr1"/>
+    <w:bookmarkEnd w:id="192"/>
     <w:r>
       <w:rPr>
         <w:rFonts w:cs="Georgia"/>
@@ -16844,7 +17036,7 @@
                               <w:sz w:val="16"/>
                               <w:szCs w:val="16"/>
                             </w:rPr>
-                            <w:t>29</w:t>
+                            <w:t>22</w:t>
                           </w:r>
                           <w:r>
                             <w:rPr>
@@ -16933,7 +17125,7 @@
                         <w:sz w:val="16"/>
                         <w:szCs w:val="16"/>
                       </w:rPr>
-                      <w:t>29</w:t>
+                      <w:t>22</w:t>
                     </w:r>
                     <w:r>
                       <w:rPr>
@@ -17093,13 +17285,13 @@
     <w:r>
       <w:tab/>
     </w:r>
-    <w:bookmarkStart w:id="197" w:name="LDnr"/>
-    <w:bookmarkEnd w:id="197"/>
+    <w:bookmarkStart w:id="193" w:name="LDnr"/>
+    <w:bookmarkEnd w:id="193"/>
     <w:r>
       <w:t xml:space="preserve"> </w:t>
     </w:r>
-    <w:bookmarkStart w:id="198" w:name="Dnr"/>
-    <w:bookmarkEnd w:id="198"/>
+    <w:bookmarkStart w:id="194" w:name="Dnr"/>
+    <w:bookmarkEnd w:id="194"/>
   </w:p>
   <w:p/>
   <w:tbl>
@@ -17173,10 +17365,10 @@
             </w:rPr>
             <w:t>Vxl: 08-452 70 00</w:t>
           </w:r>
-          <w:bookmarkStart w:id="199" w:name="PhoneDirect"/>
-          <w:bookmarkStart w:id="200" w:name="LMobile"/>
-          <w:bookmarkEnd w:id="199"/>
-          <w:bookmarkEnd w:id="200"/>
+          <w:bookmarkStart w:id="195" w:name="PhoneDirect"/>
+          <w:bookmarkStart w:id="196" w:name="LMobile"/>
+          <w:bookmarkEnd w:id="195"/>
+          <w:bookmarkEnd w:id="196"/>
           <w:r>
             <w:rPr>
               <w:rFonts w:cs="Georgia"/>
@@ -17185,8 +17377,8 @@
             </w:rPr>
             <w:t xml:space="preserve"> </w:t>
           </w:r>
-          <w:bookmarkStart w:id="201" w:name="Mobile"/>
-          <w:bookmarkEnd w:id="201"/>
+          <w:bookmarkStart w:id="197" w:name="Mobile"/>
+          <w:bookmarkEnd w:id="197"/>
         </w:p>
         <w:p>
           <w:pPr>
@@ -17248,8 +17440,8 @@
             <w:fldChar w:fldCharType="end"/>
           </w:r>
         </w:p>
-        <w:bookmarkStart w:id="202" w:name="Email"/>
-        <w:bookmarkEnd w:id="202"/>
+        <w:bookmarkStart w:id="198" w:name="Email"/>
+        <w:bookmarkEnd w:id="198"/>
         <w:p>
           <w:pPr>
             <w:pStyle w:val="Sidhuvud"/>
@@ -17393,10 +17585,10 @@
           <w:r>
             <w:t xml:space="preserve"> </w:t>
           </w:r>
-          <w:bookmarkStart w:id="203" w:name="slask"/>
-          <w:bookmarkStart w:id="204" w:name="Addressee"/>
-          <w:bookmarkEnd w:id="203"/>
-          <w:bookmarkEnd w:id="204"/>
+          <w:bookmarkStart w:id="199" w:name="slask"/>
+          <w:bookmarkStart w:id="200" w:name="Addressee"/>
+          <w:bookmarkEnd w:id="199"/>
+          <w:bookmarkEnd w:id="200"/>
         </w:p>
       </w:tc>
     </w:tr>
@@ -17489,8 +17681,8 @@
     <w:pPr>
       <w:pStyle w:val="Sidhuvud"/>
     </w:pPr>
-    <w:bookmarkStart w:id="205" w:name="Radera2"/>
-    <w:bookmarkEnd w:id="205"/>
+    <w:bookmarkStart w:id="201" w:name="Radera2"/>
+    <w:bookmarkEnd w:id="201"/>
   </w:p>
   <w:p>
     <w:pPr>
@@ -17616,7 +17808,7 @@
                               <w:rPr>
                                 <w:noProof/>
                               </w:rPr>
-                              <w:t>29</w:t>
+                              <w:t>31</w:t>
                             </w:r>
                           </w:fldSimple>
                           <w:r>
@@ -17705,7 +17897,7 @@
                         <w:rPr>
                           <w:noProof/>
                         </w:rPr>
-                        <w:t>29</w:t>
+                        <w:t>31</w:t>
                       </w:r>
                     </w:fldSimple>
                     <w:r>
@@ -17957,6 +18149,92 @@
     </w:lvl>
   </w:abstractNum>
   <w:abstractNum w:abstractNumId="2">
+    <w:nsid w:val="118713AC"/>
+    <w:multiLevelType w:val="hybridMultilevel"/>
+    <w:tmpl w:val="C69267BA"/>
+    <w:lvl w:ilvl="0" w:tplc="041D000F">
+      <w:start w:val="1"/>
+      <w:numFmt w:val="decimal"/>
+      <w:lvlText w:val="%1."/>
+      <w:lvlJc w:val="left"/>
+      <w:pPr>
+        <w:ind w:left="720" w:hanging="360"/>
+      </w:pPr>
+    </w:lvl>
+    <w:lvl w:ilvl="1" w:tplc="041D0019" w:tentative="1">
+      <w:start w:val="1"/>
+      <w:numFmt w:val="lowerLetter"/>
+      <w:lvlText w:val="%2."/>
+      <w:lvlJc w:val="left"/>
+      <w:pPr>
+        <w:ind w:left="1440" w:hanging="360"/>
+      </w:pPr>
+    </w:lvl>
+    <w:lvl w:ilvl="2" w:tplc="041D001B" w:tentative="1">
+      <w:start w:val="1"/>
+      <w:numFmt w:val="lowerRoman"/>
+      <w:lvlText w:val="%3."/>
+      <w:lvlJc w:val="right"/>
+      <w:pPr>
+        <w:ind w:left="2160" w:hanging="180"/>
+      </w:pPr>
+    </w:lvl>
+    <w:lvl w:ilvl="3" w:tplc="041D000F" w:tentative="1">
+      <w:start w:val="1"/>
+      <w:numFmt w:val="decimal"/>
+      <w:lvlText w:val="%4."/>
+      <w:lvlJc w:val="left"/>
+      <w:pPr>
+        <w:ind w:left="2880" w:hanging="360"/>
+      </w:pPr>
+    </w:lvl>
+    <w:lvl w:ilvl="4" w:tplc="041D0019" w:tentative="1">
+      <w:start w:val="1"/>
+      <w:numFmt w:val="lowerLetter"/>
+      <w:lvlText w:val="%5."/>
+      <w:lvlJc w:val="left"/>
+      <w:pPr>
+        <w:ind w:left="3600" w:hanging="360"/>
+      </w:pPr>
+    </w:lvl>
+    <w:lvl w:ilvl="5" w:tplc="041D001B" w:tentative="1">
+      <w:start w:val="1"/>
+      <w:numFmt w:val="lowerRoman"/>
+      <w:lvlText w:val="%6."/>
+      <w:lvlJc w:val="right"/>
+      <w:pPr>
+        <w:ind w:left="4320" w:hanging="180"/>
+      </w:pPr>
+    </w:lvl>
+    <w:lvl w:ilvl="6" w:tplc="041D000F" w:tentative="1">
+      <w:start w:val="1"/>
+      <w:numFmt w:val="decimal"/>
+      <w:lvlText w:val="%7."/>
+      <w:lvlJc w:val="left"/>
+      <w:pPr>
+        <w:ind w:left="5040" w:hanging="360"/>
+      </w:pPr>
+    </w:lvl>
+    <w:lvl w:ilvl="7" w:tplc="041D0019" w:tentative="1">
+      <w:start w:val="1"/>
+      <w:numFmt w:val="lowerLetter"/>
+      <w:lvlText w:val="%8."/>
+      <w:lvlJc w:val="left"/>
+      <w:pPr>
+        <w:ind w:left="5760" w:hanging="360"/>
+      </w:pPr>
+    </w:lvl>
+    <w:lvl w:ilvl="8" w:tplc="041D001B" w:tentative="1">
+      <w:start w:val="1"/>
+      <w:numFmt w:val="lowerRoman"/>
+      <w:lvlText w:val="%9."/>
+      <w:lvlJc w:val="right"/>
+      <w:pPr>
+        <w:ind w:left="6480" w:hanging="180"/>
+      </w:pPr>
+    </w:lvl>
+  </w:abstractNum>
+  <w:abstractNum w:abstractNumId="3">
     <w:nsid w:val="1827359D"/>
     <w:multiLevelType w:val="multilevel"/>
     <w:tmpl w:val="7F8EDEF6"/>
@@ -18100,7 +18378,7 @@
       </w:rPr>
     </w:lvl>
   </w:abstractNum>
-  <w:abstractNum w:abstractNumId="3">
+  <w:abstractNum w:abstractNumId="4">
     <w:nsid w:val="19BB4C26"/>
     <w:multiLevelType w:val="hybridMultilevel"/>
     <w:tmpl w:val="23EEB1B4"/>
@@ -18213,7 +18491,7 @@
       </w:rPr>
     </w:lvl>
   </w:abstractNum>
-  <w:abstractNum w:abstractNumId="4">
+  <w:abstractNum w:abstractNumId="5">
     <w:nsid w:val="1B7C1E60"/>
     <w:multiLevelType w:val="hybridMultilevel"/>
     <w:tmpl w:val="A4A6F192"/>
@@ -18326,7 +18604,7 @@
       </w:rPr>
     </w:lvl>
   </w:abstractNum>
-  <w:abstractNum w:abstractNumId="5">
+  <w:abstractNum w:abstractNumId="6">
     <w:nsid w:val="29A1442F"/>
     <w:multiLevelType w:val="multilevel"/>
     <w:tmpl w:val="37F880A8"/>
@@ -18433,7 +18711,7 @@
       </w:pPr>
     </w:lvl>
   </w:abstractNum>
-  <w:abstractNum w:abstractNumId="6">
+  <w:abstractNum w:abstractNumId="7">
     <w:nsid w:val="49CC6A1F"/>
     <w:multiLevelType w:val="hybridMultilevel"/>
     <w:tmpl w:val="D680A1C0"/>
@@ -18546,7 +18824,7 @@
       </w:rPr>
     </w:lvl>
   </w:abstractNum>
-  <w:abstractNum w:abstractNumId="7">
+  <w:abstractNum w:abstractNumId="8">
     <w:nsid w:val="591016E3"/>
     <w:multiLevelType w:val="hybridMultilevel"/>
     <w:tmpl w:val="627CC96E"/>
@@ -18659,7 +18937,7 @@
       </w:rPr>
     </w:lvl>
   </w:abstractNum>
-  <w:abstractNum w:abstractNumId="8">
+  <w:abstractNum w:abstractNumId="9">
     <w:nsid w:val="67614BB7"/>
     <w:multiLevelType w:val="hybridMultilevel"/>
     <w:tmpl w:val="F5683D94"/>
@@ -18745,7 +19023,7 @@
       </w:pPr>
     </w:lvl>
   </w:abstractNum>
-  <w:abstractNum w:abstractNumId="9">
+  <w:abstractNum w:abstractNumId="10">
     <w:nsid w:val="67736400"/>
     <w:multiLevelType w:val="hybridMultilevel"/>
     <w:tmpl w:val="4554068E"/>
@@ -18858,7 +19136,7 @@
       </w:rPr>
     </w:lvl>
   </w:abstractNum>
-  <w:abstractNum w:abstractNumId="10">
+  <w:abstractNum w:abstractNumId="11">
     <w:nsid w:val="694963C5"/>
     <w:multiLevelType w:val="hybridMultilevel"/>
     <w:tmpl w:val="FF6EC53A"/>
@@ -18971,7 +19249,7 @@
       </w:rPr>
     </w:lvl>
   </w:abstractNum>
-  <w:abstractNum w:abstractNumId="11">
+  <w:abstractNum w:abstractNumId="12">
     <w:nsid w:val="753A12A3"/>
     <w:multiLevelType w:val="hybridMultilevel"/>
     <w:tmpl w:val="6E46D122"/>
@@ -19112,40 +19390,43 @@
     </w:lvl>
   </w:abstractNum>
   <w:num w:numId="1">
-    <w:abstractNumId w:val="5"/>
+    <w:abstractNumId w:val="6"/>
   </w:num>
   <w:num w:numId="2">
-    <w:abstractNumId w:val="2"/>
+    <w:abstractNumId w:val="3"/>
   </w:num>
   <w:num w:numId="3">
-    <w:abstractNumId w:val="11"/>
+    <w:abstractNumId w:val="12"/>
   </w:num>
   <w:num w:numId="4">
-    <w:abstractNumId w:val="10"/>
+    <w:abstractNumId w:val="11"/>
   </w:num>
   <w:num w:numId="5">
     <w:abstractNumId w:val="0"/>
   </w:num>
   <w:num w:numId="6">
-    <w:abstractNumId w:val="6"/>
+    <w:abstractNumId w:val="7"/>
   </w:num>
   <w:num w:numId="7">
     <w:abstractNumId w:val="1"/>
   </w:num>
   <w:num w:numId="8">
+    <w:abstractNumId w:val="10"/>
+  </w:num>
+  <w:num w:numId="9">
+    <w:abstractNumId w:val="5"/>
+  </w:num>
+  <w:num w:numId="10">
+    <w:abstractNumId w:val="4"/>
+  </w:num>
+  <w:num w:numId="11">
     <w:abstractNumId w:val="9"/>
   </w:num>
-  <w:num w:numId="9">
-    <w:abstractNumId w:val="4"/>
-  </w:num>
-  <w:num w:numId="10">
-    <w:abstractNumId w:val="3"/>
-  </w:num>
-  <w:num w:numId="11">
+  <w:num w:numId="12">
     <w:abstractNumId w:val="8"/>
   </w:num>
-  <w:num w:numId="12">
-    <w:abstractNumId w:val="7"/>
+  <w:num w:numId="13">
+    <w:abstractNumId w:val="2"/>
   </w:num>
   <w:numIdMacAtCleanup w:val="11"/>
 </w:numbering>
@@ -19536,6 +19817,7 @@
   <w:style w:type="character" w:default="1" w:styleId="Standardstycketypsnitt">
     <w:name w:val="Default Paragraph Font"/>
     <w:uiPriority w:val="1"/>
+    <w:semiHidden/>
     <w:unhideWhenUsed/>
   </w:style>
   <w:style w:type="table" w:default="1" w:styleId="Normaltabell">
@@ -20562,6 +20844,7 @@
   <w:style w:type="character" w:default="1" w:styleId="Standardstycketypsnitt">
     <w:name w:val="Default Paragraph Font"/>
     <w:uiPriority w:val="1"/>
+    <w:semiHidden/>
     <w:unhideWhenUsed/>
   </w:style>
   <w:style w:type="table" w:default="1" w:styleId="Normaltabell">
@@ -21491,7 +21774,7 @@
 </file>
 
 <file path=customXml/itemProps1.xml><?xml version="1.0" encoding="utf-8"?>
-<ds:datastoreItem xmlns:ds="http://schemas.openxmlformats.org/officeDocument/2006/customXml" ds:itemID="{9438F70D-1DD2-9140-B856-4C5FC414AAB7}">
+<ds:datastoreItem xmlns:ds="http://schemas.openxmlformats.org/officeDocument/2006/customXml" ds:itemID="{A0E33721-733F-B140-9625-1EE1F7B43EC8}">
   <ds:schemaRefs>
     <ds:schemaRef ds:uri="http://schemas.openxmlformats.org/officeDocument/2006/bibliography"/>
   </ds:schemaRefs>

</xml_diff>

<commit_message>
Updated ResultCode to return more fine granular codes in contract. Updated docs.
Former-commit-id: 06239419bd2a3392389a2c679fa99e725bd7ca71
</commit_message>
<xml_diff>
--- a/docs/SAD Tjänst för Ersättningsunderlag.docx
+++ b/docs/SAD Tjänst för Ersättningsunderlag.docx
@@ -7376,10 +7376,10 @@
           <w:lang w:eastAsia="sv-SE"/>
         </w:rPr>
         <w:drawing>
-          <wp:inline distT="0" distB="0" distL="0" distR="0" wp14:anchorId="0E2E514F" wp14:editId="4FBA3A1B">
-            <wp:extent cx="4285772" cy="4370263"/>
+          <wp:inline distT="0" distB="0" distL="0" distR="0" wp14:anchorId="42CA079C" wp14:editId="052DA3D4">
+            <wp:extent cx="4460875" cy="4646531"/>
             <wp:effectExtent l="0" t="0" r="0" b="0"/>
-            <wp:docPr id="15" name="Bildobjekt 15"/>
+            <wp:docPr id="18" name="Bildobjekt 18"/>
             <wp:cNvGraphicFramePr>
               <a:graphicFrameLocks xmlns:a="http://schemas.openxmlformats.org/drawingml/2006/main" noChangeAspect="1"/>
             </wp:cNvGraphicFramePr>
@@ -7387,7 +7387,7 @@
               <a:graphicData uri="http://schemas.openxmlformats.org/drawingml/2006/picture">
                 <pic:pic xmlns:pic="http://schemas.openxmlformats.org/drawingml/2006/picture">
                   <pic:nvPicPr>
-                    <pic:cNvPr id="0" name="huvudkomponenter-2.png"/>
+                    <pic:cNvPr id="0" name="huvudkomponenter-3.png"/>
                     <pic:cNvPicPr/>
                   </pic:nvPicPr>
                   <pic:blipFill>
@@ -7405,7 +7405,7 @@
                   <pic:spPr>
                     <a:xfrm>
                       <a:off x="0" y="0"/>
-                      <a:ext cx="4286055" cy="4370551"/>
+                      <a:ext cx="4460875" cy="4646531"/>
                     </a:xfrm>
                     <a:prstGeom prst="rect">
                       <a:avLst/>
@@ -7487,6 +7487,7 @@
       <w:bookmarkStart w:id="7" w:name="_Toc181237270"/>
       <w:bookmarkStart w:id="8" w:name="_Toc238640226"/>
       <w:r>
+        <w:lastRenderedPageBreak/>
         <w:t>Syfte</w:t>
       </w:r>
       <w:bookmarkEnd w:id="5"/>
@@ -7499,7 +7500,6 @@
         <w:t xml:space="preserve">Syftet med komponenten för ersättningsunderlag är att möjliggöra för HSF att under godkännandeprocessen kunna stämma av fakturor från tolkförmedlingar mot beställarens </w:t>
       </w:r>
       <w:r>
-        <w:lastRenderedPageBreak/>
         <w:t xml:space="preserve">kvittenser </w:t>
       </w:r>
       <w:r>
@@ -9528,11 +9528,35 @@
     </w:p>
     <w:p/>
     <w:p>
+      <w:r>
+        <w:t xml:space="preserve">Prislistorna administreras av verksamheten i ett Excel ark som således </w:t>
+      </w:r>
+      <w:r>
+        <w:t xml:space="preserve">utgör </w:t>
+      </w:r>
+      <w:r>
+        <w:t xml:space="preserve">master data </w:t>
+      </w:r>
+      <w:r>
+        <w:t>underlag.</w:t>
+      </w:r>
+      <w:r>
+        <w:t xml:space="preserve"> Detta Excel ark konverteras till JSON format och laddas in med ovanstående API.</w:t>
+      </w:r>
+    </w:p>
+    <w:p/>
+    <w:p>
       <w:pPr>
         <w:pStyle w:val="Rubrik2"/>
       </w:pPr>
       <w:r>
-        <w:t>Anpassningstjänst för kodservern</w:t>
+        <w:t xml:space="preserve">Anpassningstjänst för kodserver och MEK </w:t>
+      </w:r>
+      <w:r>
+        <w:t xml:space="preserve">master </w:t>
+      </w:r>
+      <w:r>
+        <w:t>data.</w:t>
       </w:r>
     </w:p>
     <w:p>
@@ -9565,6 +9589,7 @@
     </w:p>
     <w:p>
       <w:r>
+        <w:lastRenderedPageBreak/>
         <w:t>Repository: adapter-services</w:t>
       </w:r>
     </w:p>
@@ -9590,7 +9615,6 @@
         <w:ind w:left="0" w:firstLine="0"/>
       </w:pPr>
       <w:r>
-        <w:lastRenderedPageBreak/>
         <w:t xml:space="preserve">Anpassningstjänsten för kodservern agerar tjänsteproducent för ett </w:t>
       </w:r>
       <w:r>
@@ -9639,13 +9663,28 @@
         <w:t>Anpassningstjänsten använder</w:t>
       </w:r>
       <w:r>
-        <w:t xml:space="preserve"> vidare FTP, se C3,</w:t>
+        <w:t xml:space="preserve"> vidare FTP, se C3</w:t>
+      </w:r>
+      <w:r>
+        <w:t xml:space="preserve"> och C4</w:t>
+      </w:r>
+      <w:r>
+        <w:t>,</w:t>
       </w:r>
       <w:r>
         <w:t xml:space="preserve"> </w:t>
       </w:r>
       <w:r>
-        <w:t xml:space="preserve">för att hämta master data i form av XML filer från SLLs kodserver.  </w:t>
+        <w:t xml:space="preserve">för att hämta master data i form av XML filer från SLLs </w:t>
+      </w:r>
+      <w:r>
+        <w:t>master data servers</w:t>
+      </w:r>
+      <w:r>
+        <w:t xml:space="preserve"> (MEK och Kodserver)</w:t>
+      </w:r>
+      <w:r>
+        <w:t xml:space="preserve">.  </w:t>
       </w:r>
     </w:p>
     <w:p/>
@@ -10191,7 +10230,6 @@
           <w:i w:val="0"/>
           <w:color w:val="auto"/>
         </w:rPr>
-        <w:lastRenderedPageBreak/>
         <w:t xml:space="preserve">Man enkelt förutom språktolk kan lägga till nya tjänstetyper </w:t>
       </w:r>
     </w:p>
@@ -10218,6 +10256,15 @@
         </w:rPr>
         <w:t>Att anpassningstjänst mot kodservern ska kunna utökas med fler tjänstekontrakt</w:t>
       </w:r>
+      <w:r>
+        <w:rPr>
+          <w:rStyle w:val="Starkbetoning1"/>
+          <w:b w:val="0"/>
+          <w:i w:val="0"/>
+          <w:color w:val="auto"/>
+        </w:rPr>
+        <w:t xml:space="preserve"> för att ge möjlighet att stödja nya användningsfall</w:t>
+      </w:r>
     </w:p>
     <w:p>
       <w:pPr>
@@ -10395,7 +10442,25 @@
         </w:numPr>
       </w:pPr>
       <w:r>
-        <w:t>Generell hantering av prislistor</w:t>
+        <w:t xml:space="preserve">Realisering </w:t>
+      </w:r>
+      <w:r>
+        <w:t xml:space="preserve">och </w:t>
+      </w:r>
+      <w:r>
+        <w:t>admi</w:t>
+      </w:r>
+      <w:r>
+        <w:t>n</w:t>
+      </w:r>
+      <w:r>
+        <w:t>i</w:t>
+      </w:r>
+      <w:r>
+        <w:t xml:space="preserve">stration </w:t>
+      </w:r>
+      <w:r>
+        <w:t>av prislistor</w:t>
       </w:r>
     </w:p>
     <w:p>
@@ -10407,7 +10472,10 @@
         </w:numPr>
       </w:pPr>
       <w:r>
-        <w:t>Generell hantering av produktsättning</w:t>
+        <w:t xml:space="preserve">Generell </w:t>
+      </w:r>
+      <w:r>
+        <w:t>hantering av produktsättning</w:t>
       </w:r>
     </w:p>
     <w:p>
@@ -10603,7 +10671,14 @@
               <w:rPr>
                 <w:i/>
               </w:rPr>
-              <w:t>Verksamhetskritiskt IT-stöd designas för att möta verksamhetens krav på tillgänglighet vid frånfall av ett externt beroende. Ju fler beroenden till andra komponenters tillgänglighet, desto lägre egen tillgänglighet.</w:t>
+              <w:t xml:space="preserve">Verksamhetskritiskt IT-stöd designas för att möta verksamhetens krav på tillgänglighet vid frånfall av ett externt </w:t>
+            </w:r>
+            <w:r>
+              <w:rPr>
+                <w:i/>
+              </w:rPr>
+              <w:lastRenderedPageBreak/>
+              <w:t>beroende. Ju fler beroenden till andra komponenters tillgänglighet, desto lägre egen tillgänglighet.</w:t>
             </w:r>
           </w:p>
         </w:tc>
@@ -10614,7 +10689,12 @@
           </w:tcPr>
           <w:p>
             <w:r>
-              <w:t>Komponenten för ersättningsunderlag är beroende av en databastjänst. Valet har varit att samköra databasen med andra applikationer och dela på existerande databastjänst.</w:t>
+              <w:lastRenderedPageBreak/>
+              <w:t xml:space="preserve">Komponenten för ersättningsunderlag är beroende av en databastjänst. Valet har varit att samköra databasen med andra applikationer och dela på </w:t>
+            </w:r>
+            <w:r>
+              <w:lastRenderedPageBreak/>
+              <w:t>existerande databastjänst.</w:t>
             </w:r>
           </w:p>
         </w:tc>
@@ -10635,6 +10715,7 @@
               <w:rPr>
                 <w:i/>
               </w:rPr>
+              <w:lastRenderedPageBreak/>
               <w:t xml:space="preserve">Verksamhetskritiska </w:t>
             </w:r>
             <w:r>
@@ -10647,14 +10728,7 @@
               <w:rPr>
                 <w:i/>
               </w:rPr>
-              <w:t xml:space="preserve"> </w:t>
-            </w:r>
-            <w:r>
-              <w:rPr>
-                <w:i/>
-              </w:rPr>
-              <w:lastRenderedPageBreak/>
-              <w:t xml:space="preserve">stödtjänster (t.ex. tillgång till behörighetsstyrande information) erbjuder möjlighet till lokala instanser som med tillräcklig aktualitet hålls uppdaterade med </w:t>
+              <w:t xml:space="preserve"> stödtjänster (t.ex. tillgång till behörighetsstyrande information) erbjuder möjlighet till lokala instanser som med tillräcklig aktualitet hålls uppdaterade med </w:t>
             </w:r>
             <w:r>
               <w:rPr>
@@ -10677,12 +10751,7 @@
           </w:tcPr>
           <w:p>
             <w:r>
-              <w:lastRenderedPageBreak/>
-              <w:t xml:space="preserve">Kodservern agerar master för uppdrag och </w:t>
-            </w:r>
-            <w:r>
-              <w:lastRenderedPageBreak/>
-              <w:t>betalningsansvarig. Ett lokalt och för tjänsten skräddarsytt och komprimerat index byggs periodiskt med masterdata som input. Detta index lagras på lokal disk och åter används vi eventuell systemomstart etc.</w:t>
+              <w:t>Kodservern agerar master för uppdrag och betalningsansvarig. Ett lokalt och för tjänsten skräddarsytt och komprimerat index byggs periodiskt med masterdata som input. Detta index lagras på lokal disk och åter används vi eventuell systemomstart etc.</w:t>
             </w:r>
           </w:p>
         </w:tc>
@@ -10703,7 +10772,6 @@
               <w:rPr>
                 <w:i/>
               </w:rPr>
-              <w:lastRenderedPageBreak/>
               <w:t>Krav mellan integrerade parter måste regleras, informationsägaren ska godkänna att ett visst system får agera mot informationen genom ett visst tjänstekontrakt.</w:t>
             </w:r>
           </w:p>
@@ -11045,14 +11113,8 @@
               <w:rPr>
                 <w:i/>
               </w:rPr>
-              <w:t xml:space="preserve">Nationella tjänstekontrakt definieras med nationell täckning som funktionell omfattning. Det är möjligt för ett centraliserat verksamhetssystem som </w:t>
-            </w:r>
-            <w:r>
-              <w:rPr>
-                <w:i/>
-              </w:rPr>
               <w:lastRenderedPageBreak/>
-              <w:t>användas av alla verksamheter i Sverige att realisera varje standardiserat tjänstekontrakt. Det får inte finnas underförstådda funktionella avgränsningar till regioner, kommuner, landsting eller andra organisatoriska avgränsningar i nationella tjänstekontrakt.</w:t>
+              <w:t>Nationella tjänstekontrakt definieras med nationell täckning som funktionell omfattning. Det är möjligt för ett centraliserat verksamhetssystem som användas av alla verksamheter i Sverige att realisera varje standardiserat tjänstekontrakt. Det får inte finnas underförstådda funktionella avgränsningar till regioner, kommuner, landsting eller andra organisatoriska avgränsningar i nationella tjänstekontrakt.</w:t>
             </w:r>
           </w:p>
         </w:tc>
@@ -11063,7 +11125,6 @@
           </w:tcPr>
           <w:p>
             <w:r>
-              <w:lastRenderedPageBreak/>
               <w:t>Uppfylls ej.</w:t>
             </w:r>
           </w:p>
@@ -11097,7 +11158,6 @@
               <w:rPr>
                 <w:i/>
               </w:rPr>
-              <w:lastRenderedPageBreak/>
               <w:t>SLA ska definieras för varje tjänstekontrakt. Detta SLA ska ta hänsyn till framtida kapacitet för tjänstekontraktet med avseende på transaktionsvolym, variationer i användningsmönster och krav på tillgänglighet, i kombination med förmåga till kontinuerlig förändring.</w:t>
             </w:r>
           </w:p>
@@ -11332,6 +11392,7 @@
               <w:rPr>
                 <w:i/>
               </w:rPr>
+              <w:lastRenderedPageBreak/>
               <w:t>En arkitektur som skapar lös koppling mellan konsumenter och producenter, avseende adressering och standarder för kommunikation.</w:t>
             </w:r>
           </w:p>
@@ -11364,7 +11425,6 @@
               <w:rPr>
                 <w:i/>
               </w:rPr>
-              <w:lastRenderedPageBreak/>
               <w:t>En nationell integrationspunkt ska kunna erbjudas för varje nationellt standardiserat tjänstekontrakt, som en fasad mot bakomliggande brokiga systemlandskap.</w:t>
             </w:r>
           </w:p>
@@ -11589,7 +11649,14 @@
               <w:rPr>
                 <w:i/>
               </w:rPr>
-              <w:t>Befintliga system behöver anpassas till nationella tjänstekontrakt. Detta kan göras av leverantörer direkt i produkten, eller genom fristående integrationskomponenter (”anslutningar”). En anslutning bör ligga nära (logiskt vara en del av) det system som ansluts, oavsett om det är i rollen som konsument eller producent för anslutningen som genomförs.</w:t>
+              <w:t xml:space="preserve">Befintliga system behöver anpassas till nationella tjänstekontrakt. Detta kan göras av leverantörer direkt i produkten, eller genom fristående integrationskomponenter (”anslutningar”). En anslutning bör ligga nära (logiskt vara en del av) det system </w:t>
+            </w:r>
+            <w:r>
+              <w:rPr>
+                <w:i/>
+              </w:rPr>
+              <w:lastRenderedPageBreak/>
+              <w:t>som ansluts, oavsett om det är i rollen som konsument eller producent för anslutningen som genomförs.</w:t>
             </w:r>
           </w:p>
         </w:tc>
@@ -11600,6 +11667,7 @@
           </w:tcPr>
           <w:p>
             <w:r>
+              <w:lastRenderedPageBreak/>
               <w:t xml:space="preserve">Kodservern </w:t>
             </w:r>
             <w:r>
@@ -11639,14 +11707,8 @@
               <w:rPr>
                 <w:i/>
               </w:rPr>
-              <w:t xml:space="preserve">Interoperabla standarder för </w:t>
-            </w:r>
-            <w:r>
-              <w:rPr>
-                <w:i/>
-              </w:rPr>
               <w:lastRenderedPageBreak/>
-              <w:t>meddelandeutbyte tillämpas, så att integration med till exempel en Web Service kan utföras utan att anropande system behöver tillföras en för tjänsteproducenten specialskriven integrationsmodul (s.k. agent).</w:t>
+              <w:t>Interoperabla standarder för meddelandeutbyte tillämpas, så att integration med till exempel en Web Service kan utföras utan att anropande system behöver tillföras en för tjänsteproducenten specialskriven integrationsmodul (s.k. agent).</w:t>
             </w:r>
           </w:p>
         </w:tc>
@@ -11657,7 +11719,6 @@
           </w:tcPr>
           <w:p>
             <w:r>
-              <w:lastRenderedPageBreak/>
               <w:t>RIV-TA följs.</w:t>
             </w:r>
           </w:p>
@@ -11845,7 +11906,14 @@
               <w:rPr>
                 <w:i/>
               </w:rPr>
-              <w:t>Upphandlade e-tjänster fungerar på de vanligaste plattformarna hos vårdgivarna och hos nationella driftspartners (Windows, Linux, Unix) t.ex. genom att vara byggda för att exekvera på en s.k. Java virtuell maskin.</w:t>
+              <w:t xml:space="preserve">Upphandlade e-tjänster fungerar på de vanligaste plattformarna hos vårdgivarna och hos nationella driftspartners (Windows, Linux, Unix) t.ex. genom att vara byggda för att </w:t>
+            </w:r>
+            <w:r>
+              <w:rPr>
+                <w:i/>
+              </w:rPr>
+              <w:lastRenderedPageBreak/>
+              <w:t>exekvera på en s.k. Java virtuell maskin.</w:t>
             </w:r>
           </w:p>
           <w:p>
@@ -11863,14 +11931,7 @@
               <w:rPr>
                 <w:i/>
               </w:rPr>
-              <w:t xml:space="preserve">Gemensam referensmodell för e-tjänsters interna uppbyggnad </w:t>
-            </w:r>
-            <w:r>
-              <w:rPr>
-                <w:i/>
-              </w:rPr>
-              <w:lastRenderedPageBreak/>
-              <w:t>stimulerar och förenklar återanvändning och överföring av förvaltningsansvar mellan organisationer.</w:t>
+              <w:t>Gemensam referensmodell för e-tjänsters interna uppbyggnad stimulerar och förenklar återanvändning och överföring av förvaltningsansvar mellan organisationer.</w:t>
             </w:r>
           </w:p>
         </w:tc>
@@ -12075,7 +12136,14 @@
               <w:rPr>
                 <w:i/>
               </w:rPr>
-              <w:t>Genom lokal governance och tillämpning av det nationella regelverket får lokala projekt den stöttning som behövs för att från början bygga in förutsättningar för integration i samordnade (t.ex. nationella) e-tjänstekanaler.</w:t>
+              <w:t xml:space="preserve">Genom lokal governance och tillämpning av det nationella regelverket får lokala projekt den stöttning som behövs för att från början bygga in förutsättningar för </w:t>
+            </w:r>
+            <w:r>
+              <w:rPr>
+                <w:i/>
+              </w:rPr>
+              <w:lastRenderedPageBreak/>
+              <w:t>integration i samordnade (t.ex. nationella) e-tjänstekanaler.</w:t>
             </w:r>
           </w:p>
         </w:tc>
@@ -12086,6 +12154,7 @@
           </w:tcPr>
           <w:p>
             <w:r>
+              <w:lastRenderedPageBreak/>
               <w:t xml:space="preserve">Det handlar om ett regionalt projekt, </w:t>
             </w:r>
             <w:r>
@@ -12138,7 +12207,6 @@
             <w:bookmarkStart w:id="77" w:name="_Toc181237285"/>
             <w:bookmarkStart w:id="78" w:name="_Toc238640243"/>
             <w:r>
-              <w:lastRenderedPageBreak/>
               <w:t>IT6: Samverkan i federation</w:t>
             </w:r>
             <w:bookmarkEnd w:id="75"/>
@@ -12409,14 +12477,14 @@
               <w:rPr>
                 <w:i/>
               </w:rPr>
-              <w:t xml:space="preserve">att enbart acceptera SAMLv2, eller senare version, vid identitetsfederering samt tydliggöra att det i </w:t>
+              <w:t xml:space="preserve">att enbart acceptera SAMLv2, </w:t>
             </w:r>
             <w:r>
               <w:rPr>
                 <w:i/>
               </w:rPr>
               <w:lastRenderedPageBreak/>
-              <w:t>förekommande fall är det enda sättet att logga in och säkerställa det inte finns någon bakväg in</w:t>
+              <w:t>eller senare version, vid identitetsfederering samt tydliggöra att det i förekommande fall är det enda sättet att logga in och säkerställa det inte finns någon bakväg in</w:t>
             </w:r>
           </w:p>
           <w:p>
@@ -12927,61 +12995,6 @@
         <w:pStyle w:val="Brdtext"/>
         <w:keepNext/>
       </w:pPr>
-      <w:r>
-        <w:rPr>
-          <w:noProof/>
-          <w:color w:val="0000FF"/>
-          <w:lang w:val="sv-SE" w:eastAsia="sv-SE"/>
-        </w:rPr>
-        <w:drawing>
-          <wp:inline distT="0" distB="0" distL="0" distR="0" wp14:anchorId="68A0433D" wp14:editId="67407AD6">
-            <wp:extent cx="4051300" cy="4229100"/>
-            <wp:effectExtent l="0" t="0" r="0" b="0"/>
-            <wp:docPr id="5" name="Bild 8" descr="Beskrivning: AF-översikt"/>
-            <wp:cNvGraphicFramePr>
-              <a:graphicFrameLocks xmlns:a="http://schemas.openxmlformats.org/drawingml/2006/main" noChangeAspect="1"/>
-            </wp:cNvGraphicFramePr>
-            <a:graphic xmlns:a="http://schemas.openxmlformats.org/drawingml/2006/main">
-              <a:graphicData uri="http://schemas.openxmlformats.org/drawingml/2006/picture">
-                <pic:pic xmlns:pic="http://schemas.openxmlformats.org/drawingml/2006/picture">
-                  <pic:nvPicPr>
-                    <pic:cNvPr id="0" name="Bild 8" descr="Beskrivning: AF-översikt"/>
-                    <pic:cNvPicPr>
-                      <a:picLocks noChangeAspect="1" noChangeArrowheads="1"/>
-                    </pic:cNvPicPr>
-                  </pic:nvPicPr>
-                  <pic:blipFill>
-                    <a:blip r:embed="rId18">
-                      <a:extLst>
-                        <a:ext uri="{28A0092B-C50C-407E-A947-70E740481C1C}">
-                          <a14:useLocalDpi xmlns:a14="http://schemas.microsoft.com/office/drawing/2010/main" val="0"/>
-                        </a:ext>
-                      </a:extLst>
-                    </a:blip>
-                    <a:srcRect/>
-                    <a:stretch>
-                      <a:fillRect/>
-                    </a:stretch>
-                  </pic:blipFill>
-                  <pic:spPr bwMode="auto">
-                    <a:xfrm>
-                      <a:off x="0" y="0"/>
-                      <a:ext cx="4051300" cy="4229100"/>
-                    </a:xfrm>
-                    <a:prstGeom prst="rect">
-                      <a:avLst/>
-                    </a:prstGeom>
-                    <a:noFill/>
-                    <a:ln>
-                      <a:noFill/>
-                    </a:ln>
-                  </pic:spPr>
-                </pic:pic>
-              </a:graphicData>
-            </a:graphic>
-          </wp:inline>
-        </w:drawing>
-      </w:r>
     </w:p>
     <w:p>
       <w:pPr>
@@ -13029,7 +13042,6 @@
       <w:bookmarkStart w:id="86" w:name="_Toc181237296"/>
       <w:bookmarkStart w:id="87" w:name="_Toc238640246"/>
       <w:r>
-        <w:lastRenderedPageBreak/>
         <w:t>Aktörsinformation</w:t>
       </w:r>
       <w:bookmarkEnd w:id="85"/>
@@ -13111,8 +13123,6 @@
       <w:r>
         <w:t>s</w:t>
       </w:r>
-      <w:bookmarkStart w:id="88" w:name="_GoBack"/>
-      <w:bookmarkEnd w:id="88"/>
       <w:r>
         <w:t>ystemf</w:t>
       </w:r>
@@ -13175,8 +13185,8 @@
           <w:color w:val="auto"/>
         </w:rPr>
       </w:pPr>
-      <w:bookmarkStart w:id="89" w:name="_Toc181237299"/>
-      <w:bookmarkStart w:id="90" w:name="_Toc238640249"/>
+      <w:bookmarkStart w:id="88" w:name="_Toc181237299"/>
+      <w:bookmarkStart w:id="89" w:name="_Toc238640249"/>
       <w:r>
         <w:rPr>
           <w:rStyle w:val="Starkbetoning1"/>
@@ -13187,7 +13197,7 @@
         </w:rPr>
         <w:t>Logisk realisering</w:t>
       </w:r>
-      <w:bookmarkEnd w:id="89"/>
+      <w:bookmarkEnd w:id="88"/>
       <w:r>
         <w:rPr>
           <w:rStyle w:val="Starkbetoning1"/>
@@ -13198,7 +13208,7 @@
         </w:rPr>
         <w:t xml:space="preserve"> användningsfall</w:t>
       </w:r>
-      <w:bookmarkEnd w:id="90"/>
+      <w:bookmarkEnd w:id="89"/>
     </w:p>
     <w:p>
       <w:r>
@@ -13216,7 +13226,7 @@
       <w:r>
         <w:br w:type="page"/>
       </w:r>
-      <w:bookmarkStart w:id="91" w:name="_Toc181237300"/>
+      <w:bookmarkStart w:id="90" w:name="_Toc181237300"/>
       <w:r>
         <w:lastRenderedPageBreak/>
         <w:t xml:space="preserve">AF1  - </w:t>
@@ -13235,7 +13245,7 @@
       <w:r>
         <w:t>Textuell beskrivning</w:t>
       </w:r>
-      <w:bookmarkEnd w:id="91"/>
+      <w:bookmarkEnd w:id="90"/>
     </w:p>
     <w:p>
       <w:pPr>
@@ -13354,7 +13364,7 @@
                     </pic:cNvPicPr>
                   </pic:nvPicPr>
                   <pic:blipFill>
-                    <a:blip r:embed="rId19">
+                    <a:blip r:embed="rId18">
                       <a:extLst>
                         <a:ext uri="{28A0092B-C50C-407E-A947-70E740481C1C}">
                           <a14:useLocalDpi xmlns:a14="http://schemas.microsoft.com/office/drawing/2010/main" val="0"/>
@@ -13393,7 +13403,7 @@
           <w:lang w:val="sv-SE"/>
         </w:rPr>
       </w:pPr>
-      <w:bookmarkStart w:id="92" w:name="_Toc238639045"/>
+      <w:bookmarkStart w:id="91" w:name="_Toc238639045"/>
       <w:r>
         <w:t xml:space="preserve">Figure </w:t>
       </w:r>
@@ -13434,7 +13444,7 @@
         </w:rPr>
         <w:t>visning av vårdjämförelseinformation exempel</w:t>
       </w:r>
-      <w:bookmarkEnd w:id="92"/>
+      <w:bookmarkEnd w:id="91"/>
     </w:p>
     <w:p>
       <w:pPr>
@@ -13481,7 +13491,7 @@
         </w:rPr>
         <w:br w:type="page"/>
       </w:r>
-      <w:bookmarkStart w:id="93" w:name="_Toc238640250"/>
+      <w:bookmarkStart w:id="92" w:name="_Toc238640250"/>
       <w:r>
         <w:rPr>
           <w:rStyle w:val="Starkbetoning1"/>
@@ -13506,7 +13516,7 @@
         <w:t>cke-funktionella krav</w:t>
       </w:r>
       <w:bookmarkEnd w:id="81"/>
-      <w:bookmarkEnd w:id="93"/>
+      <w:bookmarkEnd w:id="92"/>
     </w:p>
     <w:p>
       <w:pPr>
@@ -13562,25 +13572,25 @@
       <w:pPr>
         <w:pStyle w:val="Rubrik2"/>
       </w:pPr>
-      <w:bookmarkStart w:id="94" w:name="_Toc181237302"/>
-      <w:bookmarkStart w:id="95" w:name="_Toc238640251"/>
+      <w:bookmarkStart w:id="93" w:name="_Toc181237302"/>
+      <w:bookmarkStart w:id="94" w:name="_Toc238640251"/>
       <w:r>
         <w:t>Icke-funktionella krav från verksamheten</w:t>
       </w:r>
+      <w:bookmarkEnd w:id="93"/>
       <w:bookmarkEnd w:id="94"/>
+    </w:p>
+    <w:p>
+      <w:pPr>
+        <w:pStyle w:val="Rubrik3"/>
+      </w:pPr>
+      <w:bookmarkStart w:id="95" w:name="_Toc181237303"/>
+      <w:bookmarkStart w:id="96" w:name="_Toc238640252"/>
+      <w:r>
+        <w:t>Svarstider</w:t>
+      </w:r>
       <w:bookmarkEnd w:id="95"/>
-    </w:p>
-    <w:p>
-      <w:pPr>
-        <w:pStyle w:val="Rubrik3"/>
-      </w:pPr>
-      <w:bookmarkStart w:id="96" w:name="_Toc181237303"/>
-      <w:bookmarkStart w:id="97" w:name="_Toc238640252"/>
-      <w:r>
-        <w:t>Svarstider</w:t>
-      </w:r>
       <w:bookmarkEnd w:id="96"/>
-      <w:bookmarkEnd w:id="97"/>
     </w:p>
     <w:p>
       <w:pPr>
@@ -13600,13 +13610,13 @@
       <w:pPr>
         <w:pStyle w:val="Rubrik3"/>
       </w:pPr>
-      <w:bookmarkStart w:id="98" w:name="_Toc181237304"/>
-      <w:bookmarkStart w:id="99" w:name="_Toc238640253"/>
+      <w:bookmarkStart w:id="97" w:name="_Toc181237304"/>
+      <w:bookmarkStart w:id="98" w:name="_Toc238640253"/>
       <w:r>
         <w:t>Tillgänglighet</w:t>
       </w:r>
+      <w:bookmarkEnd w:id="97"/>
       <w:bookmarkEnd w:id="98"/>
-      <w:bookmarkEnd w:id="99"/>
       <w:r>
         <w:t xml:space="preserve"> </w:t>
       </w:r>
@@ -13636,36 +13646,36 @@
       <w:pPr>
         <w:pStyle w:val="Rubrik2"/>
       </w:pPr>
-      <w:bookmarkStart w:id="100" w:name="_Toc181237305"/>
-      <w:bookmarkStart w:id="101" w:name="_Toc238640254"/>
+      <w:bookmarkStart w:id="99" w:name="_Toc181237305"/>
+      <w:bookmarkStart w:id="100" w:name="_Toc238640254"/>
       <w:r>
         <w:t>Icke-funktionella krav från Systemägaren/Förvaltaren</w:t>
       </w:r>
+      <w:bookmarkEnd w:id="99"/>
       <w:bookmarkEnd w:id="100"/>
+    </w:p>
+    <w:p>
+      <w:pPr>
+        <w:pStyle w:val="Rubrik3"/>
+      </w:pPr>
+      <w:bookmarkStart w:id="101" w:name="_Toc265471473"/>
+      <w:bookmarkStart w:id="102" w:name="_Toc181237306"/>
+      <w:bookmarkStart w:id="103" w:name="_Toc238640255"/>
+      <w:r>
+        <w:t>Test</w:t>
+      </w:r>
       <w:bookmarkEnd w:id="101"/>
-    </w:p>
-    <w:p>
-      <w:pPr>
-        <w:pStyle w:val="Rubrik3"/>
-      </w:pPr>
-      <w:bookmarkStart w:id="102" w:name="_Toc265471473"/>
-      <w:bookmarkStart w:id="103" w:name="_Toc181237306"/>
-      <w:bookmarkStart w:id="104" w:name="_Toc238640255"/>
-      <w:r>
-        <w:t>Test</w:t>
+      <w:r>
+        <w:t xml:space="preserve"> </w:t>
+      </w:r>
+      <w:r>
+        <w:rPr>
+          <w:noProof/>
+        </w:rPr>
+        <w:t>(endast exempel)</w:t>
       </w:r>
       <w:bookmarkEnd w:id="102"/>
-      <w:r>
-        <w:t xml:space="preserve"> </w:t>
-      </w:r>
-      <w:r>
-        <w:rPr>
-          <w:noProof/>
-        </w:rPr>
-        <w:t>(endast exempel)</w:t>
-      </w:r>
       <w:bookmarkEnd w:id="103"/>
-      <w:bookmarkEnd w:id="104"/>
     </w:p>
     <w:p>
       <w:pPr>
@@ -13688,8 +13698,8 @@
           <w:sz w:val="22"/>
         </w:rPr>
       </w:pPr>
-      <w:bookmarkStart w:id="105" w:name="_Toc181237307"/>
-      <w:bookmarkStart w:id="106" w:name="_Toc238640256"/>
+      <w:bookmarkStart w:id="104" w:name="_Toc181237307"/>
+      <w:bookmarkStart w:id="105" w:name="_Toc238640256"/>
       <w:r>
         <w:t>Konfigurationsstyrning</w:t>
       </w:r>
@@ -13707,8 +13717,8 @@
         </w:rPr>
         <w:t>(endast exempel)</w:t>
       </w:r>
+      <w:bookmarkEnd w:id="104"/>
       <w:bookmarkEnd w:id="105"/>
-      <w:bookmarkEnd w:id="106"/>
     </w:p>
     <w:p>
       <w:pPr>
@@ -13728,8 +13738,8 @@
       <w:pPr>
         <w:pStyle w:val="Rubrik3"/>
       </w:pPr>
-      <w:bookmarkStart w:id="107" w:name="_Toc181237308"/>
-      <w:bookmarkStart w:id="108" w:name="_Toc238640257"/>
+      <w:bookmarkStart w:id="106" w:name="_Toc181237308"/>
+      <w:bookmarkStart w:id="107" w:name="_Toc238640257"/>
       <w:r>
         <w:t>SLA-övervakning</w:t>
       </w:r>
@@ -13746,8 +13756,8 @@
         </w:rPr>
         <w:t>(endast exempel)</w:t>
       </w:r>
+      <w:bookmarkEnd w:id="106"/>
       <w:bookmarkEnd w:id="107"/>
-      <w:bookmarkEnd w:id="108"/>
     </w:p>
     <w:p>
       <w:pPr>
@@ -13767,8 +13777,8 @@
       <w:pPr>
         <w:pStyle w:val="Rubrik3"/>
       </w:pPr>
-      <w:bookmarkStart w:id="109" w:name="_Toc181237309"/>
-      <w:bookmarkStart w:id="110" w:name="_Toc238640258"/>
+      <w:bookmarkStart w:id="108" w:name="_Toc181237309"/>
+      <w:bookmarkStart w:id="109" w:name="_Toc238640258"/>
       <w:r>
         <w:t>Visning av driftsstatus</w:t>
       </w:r>
@@ -13785,8 +13795,8 @@
         </w:rPr>
         <w:t>(endast exempel)</w:t>
       </w:r>
+      <w:bookmarkEnd w:id="108"/>
       <w:bookmarkEnd w:id="109"/>
-      <w:bookmarkEnd w:id="110"/>
     </w:p>
     <w:p>
       <w:pPr>
@@ -13842,12 +13852,12 @@
       <w:pPr>
         <w:pStyle w:val="Rubrik1"/>
       </w:pPr>
-      <w:bookmarkStart w:id="111" w:name="_Toc238640259"/>
+      <w:bookmarkStart w:id="110" w:name="_Toc238640259"/>
       <w:r>
         <w:lastRenderedPageBreak/>
         <w:t>Teknisk lösning</w:t>
       </w:r>
-      <w:bookmarkEnd w:id="111"/>
+      <w:bookmarkEnd w:id="110"/>
     </w:p>
     <w:p>
       <w:pPr>
@@ -13914,7 +13924,7 @@
                     </pic:cNvPicPr>
                   </pic:nvPicPr>
                   <pic:blipFill>
-                    <a:blip r:embed="rId20">
+                    <a:blip r:embed="rId19">
                       <a:extLst>
                         <a:ext uri="{28A0092B-C50C-407E-A947-70E740481C1C}">
                           <a14:useLocalDpi xmlns:a14="http://schemas.microsoft.com/office/drawing/2010/main" val="0"/>
@@ -13953,7 +13963,7 @@
           <w:lang w:val="sv-SE"/>
         </w:rPr>
       </w:pPr>
-      <w:bookmarkStart w:id="112" w:name="_Toc238639046"/>
+      <w:bookmarkStart w:id="111" w:name="_Toc238639046"/>
       <w:r>
         <w:t xml:space="preserve">Figure </w:t>
       </w:r>
@@ -13990,48 +14000,48 @@
         </w:rPr>
         <w:t xml:space="preserve"> modell över lösningens ansvarsområden.</w:t>
       </w:r>
+      <w:bookmarkEnd w:id="111"/>
+    </w:p>
+    <w:p>
+      <w:pPr>
+        <w:pStyle w:val="Brdtext"/>
+        <w:rPr>
+          <w:lang w:val="sv-SE"/>
+        </w:rPr>
+      </w:pPr>
+      <w:r>
+        <w:rPr>
+          <w:lang w:val="sv-SE"/>
+        </w:rPr>
+        <w:t>Bilden visar tjänstens integration med externa system</w:t>
+      </w:r>
+    </w:p>
+    <w:p>
+      <w:pPr>
+        <w:rPr>
+          <w:rStyle w:val="Starkbetoning1"/>
+        </w:rPr>
+      </w:pPr>
+      <w:r>
+        <w:rPr>
+          <w:rStyle w:val="Starkbetoning1"/>
+        </w:rPr>
+        <w:t xml:space="preserve"> </w:t>
+      </w:r>
+    </w:p>
+    <w:p>
+      <w:pPr>
+        <w:pStyle w:val="Rubrik2"/>
+      </w:pPr>
+      <w:bookmarkStart w:id="112" w:name="_Toc265471436"/>
+      <w:bookmarkStart w:id="113" w:name="_Toc181237311"/>
+      <w:bookmarkStart w:id="114" w:name="_Toc238640260"/>
+      <w:r>
+        <w:t>Beskrivning av arkitekturellt signifikanta delar av lösningen</w:t>
+      </w:r>
       <w:bookmarkEnd w:id="112"/>
-    </w:p>
-    <w:p>
-      <w:pPr>
-        <w:pStyle w:val="Brdtext"/>
-        <w:rPr>
-          <w:lang w:val="sv-SE"/>
-        </w:rPr>
-      </w:pPr>
-      <w:r>
-        <w:rPr>
-          <w:lang w:val="sv-SE"/>
-        </w:rPr>
-        <w:t>Bilden visar tjänstens integration med externa system</w:t>
-      </w:r>
-    </w:p>
-    <w:p>
-      <w:pPr>
-        <w:rPr>
-          <w:rStyle w:val="Starkbetoning1"/>
-        </w:rPr>
-      </w:pPr>
-      <w:r>
-        <w:rPr>
-          <w:rStyle w:val="Starkbetoning1"/>
-        </w:rPr>
-        <w:t xml:space="preserve"> </w:t>
-      </w:r>
-    </w:p>
-    <w:p>
-      <w:pPr>
-        <w:pStyle w:val="Rubrik2"/>
-      </w:pPr>
-      <w:bookmarkStart w:id="113" w:name="_Toc265471436"/>
-      <w:bookmarkStart w:id="114" w:name="_Toc181237311"/>
-      <w:bookmarkStart w:id="115" w:name="_Toc238640260"/>
-      <w:r>
-        <w:t>Beskrivning av arkitekturellt signifikanta delar av lösningen</w:t>
-      </w:r>
       <w:bookmarkEnd w:id="113"/>
       <w:bookmarkEnd w:id="114"/>
-      <w:bookmarkEnd w:id="115"/>
     </w:p>
     <w:p>
       <w:pPr>
@@ -14089,8 +14099,8 @@
       <w:pPr>
         <w:pStyle w:val="Rubrik3"/>
       </w:pPr>
-      <w:bookmarkStart w:id="116" w:name="_Toc181237313"/>
-      <w:bookmarkStart w:id="117" w:name="_Toc238640261"/>
+      <w:bookmarkStart w:id="115" w:name="_Toc181237313"/>
+      <w:bookmarkStart w:id="116" w:name="_Toc238640261"/>
       <w:r>
         <w:rPr>
           <w:highlight w:val="yellow"/>
@@ -14103,47 +14113,47 @@
         </w:rPr>
         <w:t>(endast exempel)</w:t>
       </w:r>
+      <w:bookmarkEnd w:id="115"/>
       <w:bookmarkEnd w:id="116"/>
+    </w:p>
+    <w:p>
+      <w:pPr>
+        <w:pStyle w:val="Rubrik3"/>
+        <w:rPr>
+          <w:rStyle w:val="Starkbetoning1"/>
+        </w:rPr>
+      </w:pPr>
+      <w:bookmarkStart w:id="117" w:name="_Toc265471443"/>
+      <w:bookmarkStart w:id="118" w:name="_Toc181237314"/>
+      <w:bookmarkStart w:id="119" w:name="_Toc238640262"/>
+      <w:r>
+        <w:rPr>
+          <w:highlight w:val="yellow"/>
+        </w:rPr>
+        <w:t>Autentisering</w:t>
+      </w:r>
       <w:bookmarkEnd w:id="117"/>
+      <w:r>
+        <w:rPr>
+          <w:rStyle w:val="Starkbetoning1"/>
+        </w:rPr>
+        <w:t>(endast exempel)</w:t>
+      </w:r>
+      <w:bookmarkEnd w:id="118"/>
+      <w:bookmarkEnd w:id="119"/>
     </w:p>
     <w:p>
       <w:pPr>
         <w:pStyle w:val="Rubrik3"/>
-        <w:rPr>
-          <w:rStyle w:val="Starkbetoning1"/>
-        </w:rPr>
-      </w:pPr>
-      <w:bookmarkStart w:id="118" w:name="_Toc265471443"/>
-      <w:bookmarkStart w:id="119" w:name="_Toc181237314"/>
-      <w:bookmarkStart w:id="120" w:name="_Toc238640262"/>
+      </w:pPr>
+      <w:bookmarkStart w:id="120" w:name="_Toc238640263"/>
       <w:r>
         <w:rPr>
           <w:highlight w:val="yellow"/>
         </w:rPr>
-        <w:t>Autentisering</w:t>
-      </w:r>
-      <w:bookmarkEnd w:id="118"/>
-      <w:r>
-        <w:rPr>
-          <w:rStyle w:val="Starkbetoning1"/>
-        </w:rPr>
-        <w:t>(endast exempel)</w:t>
-      </w:r>
-      <w:bookmarkEnd w:id="119"/>
+        <w:t>…</w:t>
+      </w:r>
       <w:bookmarkEnd w:id="120"/>
-    </w:p>
-    <w:p>
-      <w:pPr>
-        <w:pStyle w:val="Rubrik3"/>
-      </w:pPr>
-      <w:bookmarkStart w:id="121" w:name="_Toc238640263"/>
-      <w:r>
-        <w:rPr>
-          <w:highlight w:val="yellow"/>
-        </w:rPr>
-        <w:t>…</w:t>
-      </w:r>
-      <w:bookmarkEnd w:id="121"/>
     </w:p>
     <w:p/>
     <w:p>
@@ -14166,14 +14176,14 @@
           <w:lang w:eastAsia="sv-SE"/>
         </w:rPr>
       </w:pPr>
-      <w:bookmarkStart w:id="122" w:name="_Toc238640264"/>
+      <w:bookmarkStart w:id="121" w:name="_Toc238640264"/>
       <w:r>
         <w:rPr>
           <w:lang w:eastAsia="sv-SE"/>
         </w:rPr>
         <w:t>Realisering av användargränssnitt</w:t>
       </w:r>
-      <w:bookmarkEnd w:id="122"/>
+      <w:bookmarkEnd w:id="121"/>
     </w:p>
     <w:p>
       <w:pPr>
@@ -14212,14 +14222,14 @@
           <w:lang w:eastAsia="sv-SE"/>
         </w:rPr>
       </w:pPr>
-      <w:bookmarkStart w:id="123" w:name="_Toc238640265"/>
+      <w:bookmarkStart w:id="122" w:name="_Toc238640265"/>
       <w:r>
         <w:rPr>
           <w:lang w:eastAsia="sv-SE"/>
         </w:rPr>
         <w:t>Felhantering</w:t>
       </w:r>
-      <w:bookmarkEnd w:id="123"/>
+      <w:bookmarkEnd w:id="122"/>
     </w:p>
     <w:p>
       <w:pPr>
@@ -14256,16 +14266,16 @@
       <w:pPr>
         <w:pStyle w:val="Rubrik3"/>
       </w:pPr>
-      <w:bookmarkStart w:id="124" w:name="_Toc181237287"/>
-      <w:bookmarkStart w:id="125" w:name="_Toc238640266"/>
+      <w:bookmarkStart w:id="123" w:name="_Toc181237287"/>
+      <w:bookmarkStart w:id="124" w:name="_Toc238640266"/>
       <w:r>
         <w:t>Inte</w:t>
       </w:r>
       <w:r>
         <w:t>gration med omvärlden</w:t>
       </w:r>
+      <w:bookmarkEnd w:id="123"/>
       <w:bookmarkEnd w:id="124"/>
-      <w:bookmarkEnd w:id="125"/>
     </w:p>
     <w:p>
       <w:pPr>
@@ -14287,14 +14297,14 @@
       <w:pPr>
         <w:pStyle w:val="Rubrik1"/>
       </w:pPr>
-      <w:bookmarkStart w:id="126" w:name="_Toc181237315"/>
-      <w:bookmarkStart w:id="127" w:name="_Toc238640267"/>
+      <w:bookmarkStart w:id="125" w:name="_Toc181237315"/>
+      <w:bookmarkStart w:id="126" w:name="_Toc238640267"/>
       <w:r>
         <w:lastRenderedPageBreak/>
         <w:t>Säkerhet</w:t>
       </w:r>
+      <w:bookmarkEnd w:id="125"/>
       <w:bookmarkEnd w:id="126"/>
-      <w:bookmarkEnd w:id="127"/>
       <w:r>
         <w:t xml:space="preserve"> </w:t>
       </w:r>
@@ -14364,50 +14374,50 @@
       <w:pPr>
         <w:pStyle w:val="Rubrik2"/>
       </w:pPr>
-      <w:bookmarkStart w:id="128" w:name="_Toc238640269"/>
-      <w:bookmarkStart w:id="129" w:name="_Toc265471472"/>
-      <w:bookmarkStart w:id="130" w:name="_Toc181237317"/>
+      <w:bookmarkStart w:id="127" w:name="_Toc238640269"/>
+      <w:bookmarkStart w:id="128" w:name="_Toc265471472"/>
+      <w:bookmarkStart w:id="129" w:name="_Toc181237317"/>
       <w:r>
         <w:t>Säkerhetsklassificering av information</w:t>
       </w:r>
+      <w:bookmarkEnd w:id="127"/>
+    </w:p>
+    <w:p>
+      <w:pPr>
+        <w:rPr>
+          <w:rStyle w:val="Starkbetoning1"/>
+        </w:rPr>
+      </w:pPr>
+      <w:r>
+        <w:rPr>
+          <w:rStyle w:val="Starkbetoning1"/>
+        </w:rPr>
+        <w:t>Denna kan lämpligen vara en referens som finns upptagen i</w:t>
+      </w:r>
+      <w:r>
+        <w:rPr>
+          <w:rStyle w:val="Starkbetoning1"/>
+        </w:rPr>
+        <w:t xml:space="preserve"> referenser ovan.</w:t>
+      </w:r>
+      <w:r>
+        <w:rPr>
+          <w:rStyle w:val="Starkbetoning1"/>
+        </w:rPr>
+        <w:t xml:space="preserve"> </w:t>
+      </w:r>
+    </w:p>
+    <w:p>
+      <w:pPr>
+        <w:pStyle w:val="Rubrik2"/>
+      </w:pPr>
+      <w:bookmarkStart w:id="130" w:name="_Toc238640270"/>
+      <w:r>
+        <w:t>Riskanalys</w:t>
+      </w:r>
       <w:bookmarkEnd w:id="128"/>
-    </w:p>
-    <w:p>
-      <w:pPr>
-        <w:rPr>
-          <w:rStyle w:val="Starkbetoning1"/>
-        </w:rPr>
-      </w:pPr>
-      <w:r>
-        <w:rPr>
-          <w:rStyle w:val="Starkbetoning1"/>
-        </w:rPr>
-        <w:t>Denna kan lämpligen vara en referens som finns upptagen i</w:t>
-      </w:r>
-      <w:r>
-        <w:rPr>
-          <w:rStyle w:val="Starkbetoning1"/>
-        </w:rPr>
-        <w:t xml:space="preserve"> referenser ovan.</w:t>
-      </w:r>
-      <w:r>
-        <w:rPr>
-          <w:rStyle w:val="Starkbetoning1"/>
-        </w:rPr>
-        <w:t xml:space="preserve"> </w:t>
-      </w:r>
-    </w:p>
-    <w:p>
-      <w:pPr>
-        <w:pStyle w:val="Rubrik2"/>
-      </w:pPr>
-      <w:bookmarkStart w:id="131" w:name="_Toc238640270"/>
-      <w:r>
-        <w:t>Riskanalys</w:t>
-      </w:r>
       <w:bookmarkEnd w:id="129"/>
       <w:bookmarkEnd w:id="130"/>
-      <w:bookmarkEnd w:id="131"/>
     </w:p>
     <w:p>
       <w:pPr>
@@ -14959,36 +14969,36 @@
       <w:pPr>
         <w:pStyle w:val="Rubrik2"/>
       </w:pPr>
-      <w:bookmarkStart w:id="132" w:name="_Ref257698283"/>
-      <w:bookmarkStart w:id="133" w:name="_Toc265471453"/>
-      <w:bookmarkStart w:id="134" w:name="_Toc181237318"/>
-      <w:bookmarkStart w:id="135" w:name="_Toc238640271"/>
+      <w:bookmarkStart w:id="131" w:name="_Ref257698283"/>
+      <w:bookmarkStart w:id="132" w:name="_Toc265471453"/>
+      <w:bookmarkStart w:id="133" w:name="_Toc181237318"/>
+      <w:bookmarkStart w:id="134" w:name="_Toc238640271"/>
       <w:r>
         <w:t>Riskminimer</w:t>
       </w:r>
+      <w:bookmarkEnd w:id="131"/>
+      <w:r>
+        <w:t>ing i den tekniska lösningen</w:t>
+      </w:r>
       <w:bookmarkEnd w:id="132"/>
-      <w:r>
-        <w:t>ing i den tekniska lösningen</w:t>
-      </w:r>
       <w:bookmarkEnd w:id="133"/>
       <w:bookmarkEnd w:id="134"/>
+    </w:p>
+    <w:p>
+      <w:pPr>
+        <w:pStyle w:val="Rubrik3"/>
+      </w:pPr>
+      <w:bookmarkStart w:id="135" w:name="_Ref262128414"/>
+      <w:bookmarkStart w:id="136" w:name="_Toc265471454"/>
+      <w:bookmarkStart w:id="137" w:name="_Toc181237319"/>
+      <w:bookmarkStart w:id="138" w:name="_Toc238640272"/>
+      <w:r>
+        <w:t>Principer för utveckling av säker programkod</w:t>
+      </w:r>
       <w:bookmarkEnd w:id="135"/>
-    </w:p>
-    <w:p>
-      <w:pPr>
-        <w:pStyle w:val="Rubrik3"/>
-      </w:pPr>
-      <w:bookmarkStart w:id="136" w:name="_Ref262128414"/>
-      <w:bookmarkStart w:id="137" w:name="_Toc265471454"/>
-      <w:bookmarkStart w:id="138" w:name="_Toc181237319"/>
-      <w:bookmarkStart w:id="139" w:name="_Toc238640272"/>
-      <w:r>
-        <w:t>Principer för utveckling av säker programkod</w:t>
-      </w:r>
       <w:bookmarkEnd w:id="136"/>
       <w:bookmarkEnd w:id="137"/>
       <w:bookmarkEnd w:id="138"/>
-      <w:bookmarkEnd w:id="139"/>
     </w:p>
     <w:p>
       <w:pPr>
@@ -15103,27 +15113,42 @@
       <w:pPr>
         <w:pStyle w:val="Rubrik2"/>
       </w:pPr>
-      <w:bookmarkStart w:id="140" w:name="_Toc238640273"/>
-      <w:bookmarkStart w:id="141" w:name="_Toc181237320"/>
+      <w:bookmarkStart w:id="139" w:name="_Toc238640273"/>
+      <w:bookmarkStart w:id="140" w:name="_Toc181237320"/>
       <w:r>
         <w:lastRenderedPageBreak/>
         <w:t>Infrastruktursäkerhet</w:t>
       </w:r>
+      <w:bookmarkEnd w:id="139"/>
+    </w:p>
+    <w:p>
+      <w:pPr>
+        <w:pStyle w:val="Rubrik2"/>
+      </w:pPr>
+      <w:bookmarkStart w:id="141" w:name="_Toc238640274"/>
+      <w:r>
+        <w:t>In</w:t>
+      </w:r>
+      <w:r>
+        <w:t>trångsskydd</w:t>
+      </w:r>
       <w:bookmarkEnd w:id="140"/>
+      <w:bookmarkEnd w:id="141"/>
+      <w:r>
+        <w:t xml:space="preserve"> </w:t>
+      </w:r>
     </w:p>
     <w:p>
       <w:pPr>
         <w:pStyle w:val="Rubrik2"/>
       </w:pPr>
-      <w:bookmarkStart w:id="142" w:name="_Toc238640274"/>
-      <w:r>
-        <w:t>In</w:t>
-      </w:r>
-      <w:r>
-        <w:t>trångsskydd</w:t>
-      </w:r>
-      <w:bookmarkEnd w:id="141"/>
+      <w:bookmarkStart w:id="142" w:name="_Toc181237321"/>
+      <w:bookmarkStart w:id="143" w:name="_Toc238640275"/>
+      <w:r>
+        <w:t>Insynsskydd (kryptering)</w:t>
+      </w:r>
       <w:bookmarkEnd w:id="142"/>
+      <w:bookmarkEnd w:id="143"/>
       <w:r>
         <w:t xml:space="preserve"> </w:t>
       </w:r>
@@ -15132,13 +15157,43 @@
       <w:pPr>
         <w:pStyle w:val="Rubrik2"/>
       </w:pPr>
-      <w:bookmarkStart w:id="143" w:name="_Toc181237321"/>
-      <w:bookmarkStart w:id="144" w:name="_Toc238640275"/>
-      <w:r>
-        <w:t>Insynsskydd (kryptering)</w:t>
-      </w:r>
-      <w:bookmarkEnd w:id="143"/>
+      <w:bookmarkStart w:id="144" w:name="_Toc181237322"/>
+      <w:bookmarkStart w:id="145" w:name="_Toc238640276"/>
+      <w:r>
+        <w:t>Transportoförvanskning.</w:t>
+      </w:r>
       <w:bookmarkEnd w:id="144"/>
+      <w:bookmarkEnd w:id="145"/>
+    </w:p>
+    <w:p>
+      <w:pPr>
+        <w:pStyle w:val="Rubrik2"/>
+      </w:pPr>
+      <w:bookmarkStart w:id="146" w:name="_Toc181237323"/>
+      <w:bookmarkStart w:id="147" w:name="_Toc238640277"/>
+      <w:r>
+        <w:t>Presentationskorrekt</w:t>
+      </w:r>
+      <w:bookmarkEnd w:id="146"/>
+      <w:bookmarkEnd w:id="147"/>
+    </w:p>
+    <w:p>
+      <w:pPr>
+        <w:pStyle w:val="Rubrik2"/>
+      </w:pPr>
+      <w:bookmarkStart w:id="148" w:name="_Toc181237324"/>
+      <w:bookmarkStart w:id="149" w:name="_Toc238640278"/>
+      <w:r>
+        <w:t>Data</w:t>
+      </w:r>
+      <w:r>
+        <w:t>i</w:t>
+      </w:r>
+      <w:r>
+        <w:t>ntegritet (Oförvanskat över tid), riktighet</w:t>
+      </w:r>
+      <w:bookmarkEnd w:id="148"/>
+      <w:bookmarkEnd w:id="149"/>
       <w:r>
         <w:t xml:space="preserve"> </w:t>
       </w:r>
@@ -15147,109 +15202,64 @@
       <w:pPr>
         <w:pStyle w:val="Rubrik2"/>
       </w:pPr>
-      <w:bookmarkStart w:id="145" w:name="_Toc181237322"/>
-      <w:bookmarkStart w:id="146" w:name="_Toc238640276"/>
-      <w:r>
-        <w:t>Transportoförvanskning.</w:t>
-      </w:r>
-      <w:bookmarkEnd w:id="145"/>
-      <w:bookmarkEnd w:id="146"/>
+      <w:bookmarkStart w:id="150" w:name="_Toc181237325"/>
+      <w:bookmarkStart w:id="151" w:name="_Toc238640279"/>
+      <w:r>
+        <w:t>Autentisering (”stark” vid behov enligt infoklassning)</w:t>
+      </w:r>
+      <w:bookmarkEnd w:id="150"/>
+      <w:bookmarkEnd w:id="151"/>
     </w:p>
     <w:p>
       <w:pPr>
         <w:pStyle w:val="Rubrik2"/>
       </w:pPr>
-      <w:bookmarkStart w:id="147" w:name="_Toc181237323"/>
-      <w:bookmarkStart w:id="148" w:name="_Toc238640277"/>
-      <w:r>
-        <w:t>Presentationskorrekt</w:t>
-      </w:r>
-      <w:bookmarkEnd w:id="147"/>
-      <w:bookmarkEnd w:id="148"/>
+      <w:bookmarkStart w:id="152" w:name="_Toc181237326"/>
+      <w:bookmarkStart w:id="153" w:name="_Toc238640280"/>
+      <w:r>
+        <w:t>Implementerad Signering</w:t>
+      </w:r>
+      <w:bookmarkEnd w:id="152"/>
+      <w:bookmarkEnd w:id="153"/>
     </w:p>
     <w:p>
       <w:pPr>
         <w:pStyle w:val="Rubrik2"/>
       </w:pPr>
-      <w:bookmarkStart w:id="149" w:name="_Toc181237324"/>
-      <w:bookmarkStart w:id="150" w:name="_Toc238640278"/>
-      <w:r>
-        <w:t>Data</w:t>
-      </w:r>
-      <w:r>
-        <w:t>i</w:t>
-      </w:r>
-      <w:r>
-        <w:t>ntegritet (Oförvanskat över tid), riktighet</w:t>
-      </w:r>
-      <w:bookmarkEnd w:id="149"/>
-      <w:bookmarkEnd w:id="150"/>
-      <w:r>
-        <w:t xml:space="preserve"> </w:t>
-      </w:r>
+      <w:bookmarkStart w:id="154" w:name="_Toc181237327"/>
+      <w:bookmarkStart w:id="155" w:name="_Toc238640281"/>
+      <w:r>
+        <w:t>Lagkrav ex. spärrhantering</w:t>
+      </w:r>
+      <w:bookmarkEnd w:id="154"/>
+      <w:bookmarkEnd w:id="155"/>
     </w:p>
     <w:p>
       <w:pPr>
         <w:pStyle w:val="Rubrik2"/>
       </w:pPr>
-      <w:bookmarkStart w:id="151" w:name="_Toc181237325"/>
-      <w:bookmarkStart w:id="152" w:name="_Toc238640279"/>
-      <w:r>
-        <w:t>Autentisering (”stark” vid behov enligt infoklassning)</w:t>
-      </w:r>
-      <w:bookmarkEnd w:id="151"/>
-      <w:bookmarkEnd w:id="152"/>
-    </w:p>
-    <w:p>
-      <w:pPr>
-        <w:pStyle w:val="Rubrik2"/>
-      </w:pPr>
-      <w:bookmarkStart w:id="153" w:name="_Toc181237326"/>
-      <w:bookmarkStart w:id="154" w:name="_Toc238640280"/>
-      <w:r>
-        <w:t>Implementerad Signering</w:t>
-      </w:r>
-      <w:bookmarkEnd w:id="153"/>
-      <w:bookmarkEnd w:id="154"/>
-    </w:p>
-    <w:p>
-      <w:pPr>
-        <w:pStyle w:val="Rubrik2"/>
-      </w:pPr>
-      <w:bookmarkStart w:id="155" w:name="_Toc181237327"/>
-      <w:bookmarkStart w:id="156" w:name="_Toc238640281"/>
-      <w:r>
-        <w:t>Lagkrav ex. spärrhantering</w:t>
-      </w:r>
-      <w:bookmarkEnd w:id="155"/>
+      <w:bookmarkStart w:id="156" w:name="_Toc181237328"/>
+      <w:bookmarkStart w:id="157" w:name="_Toc238640282"/>
+      <w:r>
+        <w:t>Spårbarhet (loggning)</w:t>
+      </w:r>
       <w:bookmarkEnd w:id="156"/>
-    </w:p>
-    <w:p>
-      <w:pPr>
-        <w:pStyle w:val="Rubrik2"/>
-      </w:pPr>
-      <w:bookmarkStart w:id="157" w:name="_Toc181237328"/>
-      <w:bookmarkStart w:id="158" w:name="_Toc238640282"/>
-      <w:r>
-        <w:t>Spårbarhet (loggning)</w:t>
-      </w:r>
       <w:bookmarkEnd w:id="157"/>
+    </w:p>
+    <w:p>
+      <w:pPr>
+        <w:pStyle w:val="Rubrik1"/>
+      </w:pPr>
+      <w:bookmarkStart w:id="158" w:name="_Toc181237329"/>
+      <w:bookmarkStart w:id="159" w:name="_Toc238640283"/>
+      <w:r>
+        <w:t xml:space="preserve">Nyttjade </w:t>
+      </w:r>
+      <w:r>
+        <w:t>tjänstekontrakt</w:t>
+      </w:r>
       <w:bookmarkEnd w:id="158"/>
-    </w:p>
-    <w:p>
-      <w:pPr>
-        <w:pStyle w:val="Rubrik1"/>
-      </w:pPr>
-      <w:bookmarkStart w:id="159" w:name="_Toc181237329"/>
-      <w:bookmarkStart w:id="160" w:name="_Toc238640283"/>
-      <w:r>
-        <w:t xml:space="preserve">Nyttjade </w:t>
-      </w:r>
-      <w:r>
-        <w:t>tjänstekontrakt</w:t>
-      </w:r>
       <w:bookmarkEnd w:id="159"/>
-      <w:bookmarkEnd w:id="160"/>
     </w:p>
     <w:p>
       <w:pPr>
@@ -15465,14 +15475,14 @@
       <w:r>
         <w:br w:type="page"/>
       </w:r>
-      <w:bookmarkStart w:id="161" w:name="_Toc181237330"/>
-      <w:bookmarkStart w:id="162" w:name="_Toc238640284"/>
+      <w:bookmarkStart w:id="160" w:name="_Toc181237330"/>
+      <w:bookmarkStart w:id="161" w:name="_Toc238640284"/>
       <w:r>
         <w:lastRenderedPageBreak/>
         <w:t>Nyttjade plattformsfunktioner</w:t>
       </w:r>
+      <w:bookmarkEnd w:id="160"/>
       <w:bookmarkEnd w:id="161"/>
-      <w:bookmarkEnd w:id="162"/>
       <w:r>
         <w:t xml:space="preserve"> </w:t>
       </w:r>
@@ -15691,16 +15701,16 @@
       <w:pPr>
         <w:pStyle w:val="Rubrik1"/>
       </w:pPr>
-      <w:bookmarkStart w:id="163" w:name="_Toc181237331"/>
-      <w:bookmarkStart w:id="164" w:name="_Toc238640285"/>
+      <w:bookmarkStart w:id="162" w:name="_Toc181237331"/>
+      <w:bookmarkStart w:id="163" w:name="_Toc238640285"/>
       <w:r>
         <w:t>Informations</w:t>
       </w:r>
       <w:r>
         <w:t>hantering</w:t>
       </w:r>
+      <w:bookmarkEnd w:id="162"/>
       <w:bookmarkEnd w:id="163"/>
-      <w:bookmarkEnd w:id="164"/>
     </w:p>
     <w:p>
       <w:pPr>
@@ -15713,26 +15723,26 @@
           <w:lang w:eastAsia="sv-SE"/>
         </w:rPr>
       </w:pPr>
-      <w:bookmarkStart w:id="165" w:name="_Toc265471447"/>
+      <w:bookmarkStart w:id="164" w:name="_Toc265471447"/>
     </w:p>
     <w:p>
       <w:pPr>
         <w:pStyle w:val="Rubrik2"/>
       </w:pPr>
-      <w:bookmarkStart w:id="166" w:name="_Toc181237332"/>
-      <w:bookmarkStart w:id="167" w:name="_Toc238640286"/>
+      <w:bookmarkStart w:id="165" w:name="_Toc181237332"/>
+      <w:bookmarkStart w:id="166" w:name="_Toc238640286"/>
       <w:r>
         <w:t>Domäninformationsmodell</w:t>
       </w:r>
+      <w:bookmarkEnd w:id="164"/>
       <w:bookmarkEnd w:id="165"/>
       <w:bookmarkEnd w:id="166"/>
-      <w:bookmarkEnd w:id="167"/>
     </w:p>
     <w:p>
       <w:pPr>
         <w:pStyle w:val="Rubrik3"/>
       </w:pPr>
-      <w:bookmarkStart w:id="168" w:name="_Toc238640288"/>
+      <w:bookmarkStart w:id="167" w:name="_Toc238640288"/>
       <w:r>
         <w:t>Nyckelbegrepp</w:t>
       </w:r>
@@ -15765,7 +15775,7 @@
                     <pic:cNvPicPr/>
                   </pic:nvPicPr>
                   <pic:blipFill>
-                    <a:blip r:embed="rId21">
+                    <a:blip r:embed="rId20">
                       <a:extLst>
                         <a:ext uri="{28A0092B-C50C-407E-A947-70E740481C1C}">
                           <a14:useLocalDpi xmlns:a14="http://schemas.microsoft.com/office/drawing/2010/main" val="0"/>
@@ -15848,10 +15858,10 @@
         </w:rPr>
         <w:lastRenderedPageBreak/>
         <w:drawing>
-          <wp:inline distT="0" distB="0" distL="0" distR="0" wp14:anchorId="73737B4F" wp14:editId="2BC8C841">
+          <wp:inline distT="0" distB="0" distL="0" distR="0" wp14:anchorId="4476ACFC" wp14:editId="68291609">
             <wp:extent cx="5507990" cy="2961640"/>
             <wp:effectExtent l="0" t="0" r="0" b="10160"/>
-            <wp:docPr id="17" name="Bildobjekt 17"/>
+            <wp:docPr id="19" name="Bildobjekt 19"/>
             <wp:cNvGraphicFramePr>
               <a:graphicFrameLocks xmlns:a="http://schemas.openxmlformats.org/drawingml/2006/main" noChangeAspect="1"/>
             </wp:cNvGraphicFramePr>
@@ -15863,7 +15873,7 @@
                     <pic:cNvPicPr/>
                   </pic:nvPicPr>
                   <pic:blipFill>
-                    <a:blip r:embed="rId22">
+                    <a:blip r:embed="rId21">
                       <a:extLst>
                         <a:ext uri="{28A0092B-C50C-407E-A947-70E740481C1C}">
                           <a14:useLocalDpi xmlns:a14="http://schemas.microsoft.com/office/drawing/2010/main" val="0"/>
@@ -15897,7 +15907,7 @@
       <w:r>
         <w:t>Informationens ursprung</w:t>
       </w:r>
-      <w:bookmarkEnd w:id="168"/>
+      <w:bookmarkEnd w:id="167"/>
       <w:r>
         <w:t xml:space="preserve"> </w:t>
       </w:r>
@@ -15964,13 +15974,10 @@
         <w:t xml:space="preserve">en globalt unik identifierare av tjänsteleverantör </w:t>
       </w:r>
       <w:r>
-        <w:t>som k</w:t>
-      </w:r>
-      <w:r>
-        <w:t>a</w:t>
-      </w:r>
-      <w:r>
-        <w:t>n vara ett organisationsnummer. V</w:t>
+        <w:t>och det rekommenderas att organisationsnummer används</w:t>
+      </w:r>
+      <w:r>
+        <w:t>. V</w:t>
       </w:r>
       <w:r>
         <w:t xml:space="preserve">arje ersättningsunderlag och händelse </w:t>
@@ -15996,6 +16003,15 @@
       <w:r>
         <w:t>skapande av prislistor där varje leverantör har ett avtalat pris för varje produkt.</w:t>
       </w:r>
+      <w:r>
+        <w:t xml:space="preserve"> </w:t>
+      </w:r>
+      <w:r>
+        <w:t xml:space="preserve">En produktinstans </w:t>
+      </w:r>
+      <w:r>
+        <w:t>identifieras med ett så kallat globalt unikt id (GUID)</w:t>
+      </w:r>
     </w:p>
     <w:p>
       <w:pPr>
@@ -16046,42 +16062,42 @@
       <w:pPr>
         <w:pStyle w:val="Rubrik3"/>
       </w:pPr>
-      <w:bookmarkStart w:id="169" w:name="_Toc238640289"/>
+      <w:bookmarkStart w:id="168" w:name="_Toc238640289"/>
       <w:r>
         <w:t>Information som konsumeras</w:t>
       </w:r>
+      <w:bookmarkEnd w:id="168"/>
+    </w:p>
+    <w:p>
+      <w:pPr>
+        <w:pStyle w:val="Rubrik3"/>
+      </w:pPr>
+      <w:bookmarkStart w:id="169" w:name="_Toc238640290"/>
+      <w:r>
+        <w:t>Information som skapas</w:t>
+      </w:r>
       <w:bookmarkEnd w:id="169"/>
     </w:p>
     <w:p>
       <w:pPr>
         <w:pStyle w:val="Rubrik3"/>
       </w:pPr>
-      <w:bookmarkStart w:id="170" w:name="_Toc238640290"/>
-      <w:r>
-        <w:t>Information som skapas</w:t>
+      <w:r>
+        <w:br w:type="page"/>
+      </w:r>
+    </w:p>
+    <w:p/>
+    <w:p>
+      <w:pPr>
+        <w:pStyle w:val="Rubrik1"/>
+      </w:pPr>
+      <w:bookmarkStart w:id="170" w:name="_Toc181237334"/>
+      <w:bookmarkStart w:id="171" w:name="_Toc238640291"/>
+      <w:r>
+        <w:t>Driftaspekter</w:t>
       </w:r>
       <w:bookmarkEnd w:id="170"/>
-    </w:p>
-    <w:p>
-      <w:pPr>
-        <w:pStyle w:val="Rubrik3"/>
-      </w:pPr>
-      <w:r>
-        <w:br w:type="page"/>
-      </w:r>
-    </w:p>
-    <w:p/>
-    <w:p>
-      <w:pPr>
-        <w:pStyle w:val="Rubrik1"/>
-      </w:pPr>
-      <w:bookmarkStart w:id="171" w:name="_Toc181237334"/>
-      <w:bookmarkStart w:id="172" w:name="_Toc238640291"/>
-      <w:r>
-        <w:t>Driftaspekter</w:t>
-      </w:r>
       <w:bookmarkEnd w:id="171"/>
-      <w:bookmarkEnd w:id="172"/>
       <w:r>
         <w:t xml:space="preserve"> </w:t>
       </w:r>
@@ -16112,17 +16128,17 @@
       <w:pPr>
         <w:pStyle w:val="Rubrik2"/>
       </w:pPr>
-      <w:bookmarkStart w:id="173" w:name="_Ref262471221"/>
-      <w:bookmarkStart w:id="174" w:name="_Toc265471463"/>
-      <w:bookmarkStart w:id="175" w:name="_Toc181237335"/>
-      <w:bookmarkStart w:id="176" w:name="_Toc238640292"/>
+      <w:bookmarkStart w:id="172" w:name="_Ref262471221"/>
+      <w:bookmarkStart w:id="173" w:name="_Toc265471463"/>
+      <w:bookmarkStart w:id="174" w:name="_Toc181237335"/>
+      <w:bookmarkStart w:id="175" w:name="_Toc238640292"/>
       <w:r>
         <w:t>Lösningsöversikt</w:t>
       </w:r>
+      <w:bookmarkEnd w:id="172"/>
       <w:bookmarkEnd w:id="173"/>
       <w:bookmarkEnd w:id="174"/>
       <w:bookmarkEnd w:id="175"/>
-      <w:bookmarkEnd w:id="176"/>
     </w:p>
     <w:p>
       <w:pPr>
@@ -16134,10 +16150,10 @@
           <w:lang w:eastAsia="sv-SE"/>
         </w:rPr>
         <w:drawing>
-          <wp:inline distT="0" distB="0" distL="0" distR="0" wp14:anchorId="4A10A1C2" wp14:editId="7B1A633F">
-            <wp:extent cx="3390900" cy="2070100"/>
-            <wp:effectExtent l="0" t="0" r="0" b="0"/>
-            <wp:docPr id="12" name="Bild 165" descr="Beskrivning: Samverkan med HSA via Sjunet"/>
+          <wp:inline distT="0" distB="0" distL="0" distR="0" wp14:anchorId="1E8D2183" wp14:editId="087163FA">
+            <wp:extent cx="5507990" cy="3326130"/>
+            <wp:effectExtent l="0" t="0" r="3810" b="1270"/>
+            <wp:docPr id="20" name="Bildobjekt 20"/>
             <wp:cNvGraphicFramePr>
               <a:graphicFrameLocks xmlns:a="http://schemas.openxmlformats.org/drawingml/2006/main" noChangeAspect="1"/>
             </wp:cNvGraphicFramePr>
@@ -16145,36 +16161,29 @@
               <a:graphicData uri="http://schemas.openxmlformats.org/drawingml/2006/picture">
                 <pic:pic xmlns:pic="http://schemas.openxmlformats.org/drawingml/2006/picture">
                   <pic:nvPicPr>
-                    <pic:cNvPr id="0" name="Bild 165" descr="Beskrivning: Samverkan med HSA via Sjunet"/>
-                    <pic:cNvPicPr>
-                      <a:picLocks noChangeAspect="1" noChangeArrowheads="1"/>
-                    </pic:cNvPicPr>
+                    <pic:cNvPr id="0" name="fysiskvy.png"/>
+                    <pic:cNvPicPr/>
                   </pic:nvPicPr>
                   <pic:blipFill>
-                    <a:blip r:embed="rId23">
+                    <a:blip r:embed="rId22">
                       <a:extLst>
                         <a:ext uri="{28A0092B-C50C-407E-A947-70E740481C1C}">
                           <a14:useLocalDpi xmlns:a14="http://schemas.microsoft.com/office/drawing/2010/main" val="0"/>
                         </a:ext>
                       </a:extLst>
                     </a:blip>
-                    <a:srcRect/>
                     <a:stretch>
                       <a:fillRect/>
                     </a:stretch>
                   </pic:blipFill>
-                  <pic:spPr bwMode="auto">
+                  <pic:spPr>
                     <a:xfrm>
                       <a:off x="0" y="0"/>
-                      <a:ext cx="3390900" cy="2070100"/>
+                      <a:ext cx="5507990" cy="3326130"/>
                     </a:xfrm>
                     <a:prstGeom prst="rect">
                       <a:avLst/>
                     </a:prstGeom>
-                    <a:noFill/>
-                    <a:ln>
-                      <a:noFill/>
-                    </a:ln>
                   </pic:spPr>
                 </pic:pic>
               </a:graphicData>
@@ -16195,9 +16204,9 @@
           <w:lang w:val="sv-SE"/>
         </w:rPr>
       </w:pPr>
-      <w:bookmarkStart w:id="177" w:name="_Toc265471510"/>
-      <w:bookmarkStart w:id="178" w:name="_Toc271121530"/>
-      <w:bookmarkStart w:id="179" w:name="_Toc181237350"/>
+      <w:bookmarkStart w:id="176" w:name="_Toc265471510"/>
+      <w:bookmarkStart w:id="177" w:name="_Toc271121530"/>
+      <w:bookmarkStart w:id="178" w:name="_Toc181237350"/>
       <w:r>
         <w:rPr>
           <w:lang w:val="sv-SE"/>
@@ -16239,10 +16248,18 @@
         <w:rPr>
           <w:lang w:val="sv-SE"/>
         </w:rPr>
-        <w:t>: Samverkan med HSA via Sjunet (separata nätsegment)</w:t>
-      </w:r>
+        <w:t xml:space="preserve">: </w:t>
+      </w:r>
+      <w:bookmarkEnd w:id="176"/>
       <w:bookmarkEnd w:id="177"/>
       <w:bookmarkEnd w:id="178"/>
+      <w:r>
+        <w:rPr>
+          <w:lang w:val="sv-SE"/>
+        </w:rPr>
+        <w:t>Fysisk vy som innehåller förenklingar vad gäller MVK och tolkportal.</w:t>
+      </w:r>
+      <w:bookmarkStart w:id="179" w:name="_GoBack"/>
       <w:bookmarkEnd w:id="179"/>
     </w:p>
     <w:p>
@@ -16449,6 +16466,7 @@
         </w:rPr>
       </w:pPr>
       <w:r>
+        <w:lastRenderedPageBreak/>
         <w:t>Produktionssättning och överlämning till förvaltning</w:t>
       </w:r>
       <w:bookmarkEnd w:id="189"/>
@@ -16547,9 +16565,9 @@
     </w:p>
     <w:p/>
     <w:sectPr>
-      <w:headerReference w:type="default" r:id="rId24"/>
-      <w:headerReference w:type="first" r:id="rId25"/>
-      <w:footerReference w:type="first" r:id="rId26"/>
+      <w:headerReference w:type="default" r:id="rId23"/>
+      <w:headerReference w:type="first" r:id="rId24"/>
+      <w:footerReference w:type="first" r:id="rId25"/>
       <w:pgSz w:w="11906" w:h="16838" w:code="9"/>
       <w:pgMar w:top="2495" w:right="1531" w:bottom="1701" w:left="1701" w:header="1304" w:footer="907" w:gutter="0"/>
       <w:cols w:space="708"/>
@@ -17036,7 +17054,7 @@
                               <w:sz w:val="16"/>
                               <w:szCs w:val="16"/>
                             </w:rPr>
-                            <w:t>22</w:t>
+                            <w:t>29</w:t>
                           </w:r>
                           <w:r>
                             <w:rPr>
@@ -17057,7 +17075,7 @@
                               <w:rPr>
                                 <w:noProof/>
                               </w:rPr>
-                              <w:t>31</w:t>
+                              <w:t>30</w:t>
                             </w:r>
                           </w:fldSimple>
                           <w:r>
@@ -17125,7 +17143,7 @@
                         <w:sz w:val="16"/>
                         <w:szCs w:val="16"/>
                       </w:rPr>
-                      <w:t>22</w:t>
+                      <w:t>29</w:t>
                     </w:r>
                     <w:r>
                       <w:rPr>
@@ -17146,7 +17164,7 @@
                         <w:rPr>
                           <w:noProof/>
                         </w:rPr>
-                        <w:t>31</w:t>
+                        <w:t>30</w:t>
                       </w:r>
                     </w:fldSimple>
                     <w:r>
@@ -21774,7 +21792,7 @@
 </file>
 
 <file path=customXml/itemProps1.xml><?xml version="1.0" encoding="utf-8"?>
-<ds:datastoreItem xmlns:ds="http://schemas.openxmlformats.org/officeDocument/2006/customXml" ds:itemID="{A0E33721-733F-B140-9625-1EE1F7B43EC8}">
+<ds:datastoreItem xmlns:ds="http://schemas.openxmlformats.org/officeDocument/2006/customXml" ds:itemID="{78D89781-B164-D744-B53B-94D242256BE3}">
   <ds:schemaRefs>
     <ds:schemaRef ds:uri="http://schemas.openxmlformats.org/officeDocument/2006/bibliography"/>
   </ds:schemaRefs>

</xml_diff>